<commit_message>
Major update of anaDDA to v 2.0. Changes: - localization error fitting possibility (only when one of states is   immobile). - speed up of anaDDA (~3-4x faster) - Adaptive range of fitting depending on Dfreee (increases accuracy for low   Dfree conditions) - Loc error distribution no longer generated each run but uses   pre-calculated distributions (locdisttable.mat)
</commit_message>
<xml_diff>
--- a/manualanaDDA.docx
+++ b/manualanaDDA.docx
@@ -30,7 +30,29 @@
           <w:sz w:val="32"/>
           <w:szCs w:val="32"/>
         </w:rPr>
-        <w:t>for analytical diffusion distribution analysis (anaDDA)</w:t>
+        <w:t>for analytical diffusion distribution analysis (</w:t>
+      </w:r>
+      <w:proofErr w:type="spellStart"/>
+      <w:r>
+        <w:rPr>
+          <w:rFonts w:ascii="Times New Roman" w:hAnsi="Times New Roman" w:cs="Times New Roman"/>
+          <w:b/>
+          <w:bCs/>
+          <w:sz w:val="32"/>
+          <w:szCs w:val="32"/>
+        </w:rPr>
+        <w:t>anaDDA</w:t>
+      </w:r>
+      <w:proofErr w:type="spellEnd"/>
+      <w:r>
+        <w:rPr>
+          <w:rFonts w:ascii="Times New Roman" w:hAnsi="Times New Roman" w:cs="Times New Roman"/>
+          <w:b/>
+          <w:bCs/>
+          <w:sz w:val="32"/>
+          <w:szCs w:val="32"/>
+        </w:rPr>
+        <w:t>)</w:t>
       </w:r>
     </w:p>
     <w:p>
@@ -55,8 +77,18 @@
           <w:b/>
           <w:bCs/>
         </w:rPr>
-        <w:t>uthor(s): J.N.A.Vink</w:t>
-      </w:r>
+        <w:t xml:space="preserve">uthor(s): </w:t>
+      </w:r>
+      <w:proofErr w:type="spellStart"/>
+      <w:r>
+        <w:rPr>
+          <w:rFonts w:ascii="Times New Roman" w:hAnsi="Times New Roman" w:cs="Times New Roman"/>
+          <w:b/>
+          <w:bCs/>
+        </w:rPr>
+        <w:t>J.N.A.Vink</w:t>
+      </w:r>
+      <w:proofErr w:type="spellEnd"/>
     </w:p>
     <w:p>
       <w:pPr>
@@ -80,7 +112,15 @@
           <w:b/>
           <w:bCs/>
         </w:rPr>
-        <w:t>1.0</w:t>
+        <w:t>2</w:t>
+      </w:r>
+      <w:r>
+        <w:rPr>
+          <w:rFonts w:ascii="Times New Roman" w:hAnsi="Times New Roman" w:cs="Times New Roman"/>
+          <w:b/>
+          <w:bCs/>
+        </w:rPr>
+        <w:t>.0</w:t>
       </w:r>
     </w:p>
     <w:p>
@@ -123,7 +163,7 @@
           <w:b/>
           <w:bCs/>
         </w:rPr>
-        <w:t>03</w:t>
+        <w:t>09</w:t>
       </w:r>
       <w:r>
         <w:rPr>
@@ -139,15 +179,23 @@
           <w:b/>
           <w:bCs/>
         </w:rPr>
-        <w:t>8</w:t>
-      </w:r>
-      <w:r>
-        <w:rPr>
-          <w:rFonts w:ascii="Times New Roman" w:hAnsi="Times New Roman" w:cs="Times New Roman"/>
-          <w:b/>
-          <w:bCs/>
-        </w:rPr>
-        <w:t>.2020</w:t>
+        <w:t>2</w:t>
+      </w:r>
+      <w:r>
+        <w:rPr>
+          <w:rFonts w:ascii="Times New Roman" w:hAnsi="Times New Roman" w:cs="Times New Roman"/>
+          <w:b/>
+          <w:bCs/>
+        </w:rPr>
+        <w:t>.202</w:t>
+      </w:r>
+      <w:r>
+        <w:rPr>
+          <w:rFonts w:ascii="Times New Roman" w:hAnsi="Times New Roman" w:cs="Times New Roman"/>
+          <w:b/>
+          <w:bCs/>
+        </w:rPr>
+        <w:t>1</w:t>
       </w:r>
     </w:p>
     <w:p>
@@ -178,7 +226,35 @@
         <w:rPr>
           <w:rFonts w:ascii="Times New Roman" w:hAnsi="Times New Roman" w:cs="Times New Roman"/>
         </w:rPr>
-        <w:t xml:space="preserve">Clone the anaDDA folder from Github to the desired folder on your desktop. Subsequently add this folder and its subfolders to the search path of MATLAB. </w:t>
+        <w:t xml:space="preserve">Clone the </w:t>
+      </w:r>
+      <w:proofErr w:type="spellStart"/>
+      <w:r>
+        <w:rPr>
+          <w:rFonts w:ascii="Times New Roman" w:hAnsi="Times New Roman" w:cs="Times New Roman"/>
+        </w:rPr>
+        <w:t>anaDDA</w:t>
+      </w:r>
+      <w:proofErr w:type="spellEnd"/>
+      <w:r>
+        <w:rPr>
+          <w:rFonts w:ascii="Times New Roman" w:hAnsi="Times New Roman" w:cs="Times New Roman"/>
+        </w:rPr>
+        <w:t xml:space="preserve"> folder from </w:t>
+      </w:r>
+      <w:proofErr w:type="spellStart"/>
+      <w:r>
+        <w:rPr>
+          <w:rFonts w:ascii="Times New Roman" w:hAnsi="Times New Roman" w:cs="Times New Roman"/>
+        </w:rPr>
+        <w:t>Github</w:t>
+      </w:r>
+      <w:proofErr w:type="spellEnd"/>
+      <w:r>
+        <w:rPr>
+          <w:rFonts w:ascii="Times New Roman" w:hAnsi="Times New Roman" w:cs="Times New Roman"/>
+        </w:rPr>
+        <w:t xml:space="preserve"> to the desired folder on your desktop. Subsequently add this folder and its subfolders to the search path of MATLAB. </w:t>
       </w:r>
     </w:p>
     <w:p>
@@ -302,7 +378,21 @@
         <w:rPr>
           <w:rFonts w:ascii="Times New Roman" w:hAnsi="Times New Roman" w:cs="Times New Roman"/>
         </w:rPr>
-        <w:t xml:space="preserve">To test whether anaDDA is functioning correctly on your desktop type </w:t>
+        <w:t xml:space="preserve">To test whether </w:t>
+      </w:r>
+      <w:proofErr w:type="spellStart"/>
+      <w:r>
+        <w:rPr>
+          <w:rFonts w:ascii="Times New Roman" w:hAnsi="Times New Roman" w:cs="Times New Roman"/>
+        </w:rPr>
+        <w:t>anaDDA</w:t>
+      </w:r>
+      <w:proofErr w:type="spellEnd"/>
+      <w:r>
+        <w:rPr>
+          <w:rFonts w:ascii="Times New Roman" w:hAnsi="Times New Roman" w:cs="Times New Roman"/>
+        </w:rPr>
+        <w:t xml:space="preserve"> is functioning correctly on your desktop type </w:t>
       </w:r>
       <w:r>
         <w:rPr>
@@ -316,11 +406,19 @@
         </w:rPr>
         <w:t xml:space="preserve">un </w:t>
       </w:r>
-      <w:r>
-        <w:rPr>
-          <w:rFonts w:ascii="Times New Roman" w:hAnsi="Times New Roman" w:cs="Times New Roman"/>
-        </w:rPr>
-        <w:t xml:space="preserve">anaDDA’ </w:t>
+      <w:proofErr w:type="spellStart"/>
+      <w:r>
+        <w:rPr>
+          <w:rFonts w:ascii="Times New Roman" w:hAnsi="Times New Roman" w:cs="Times New Roman"/>
+        </w:rPr>
+        <w:t>anaDDA</w:t>
+      </w:r>
+      <w:proofErr w:type="spellEnd"/>
+      <w:r>
+        <w:rPr>
+          <w:rFonts w:ascii="Times New Roman" w:hAnsi="Times New Roman" w:cs="Times New Roman"/>
+        </w:rPr>
+        <w:t xml:space="preserve">’ </w:t>
       </w:r>
       <w:r>
         <w:rPr>
@@ -489,7 +587,21 @@
         <w:rPr>
           <w:rFonts w:ascii="Times New Roman" w:hAnsi="Times New Roman" w:cs="Times New Roman"/>
         </w:rPr>
-        <w:t xml:space="preserve">files included in the anaDDA folder: </w:t>
+        <w:t xml:space="preserve">files included in the </w:t>
+      </w:r>
+      <w:proofErr w:type="spellStart"/>
+      <w:r>
+        <w:rPr>
+          <w:rFonts w:ascii="Times New Roman" w:hAnsi="Times New Roman" w:cs="Times New Roman"/>
+        </w:rPr>
+        <w:t>anaDDA</w:t>
+      </w:r>
+      <w:proofErr w:type="spellEnd"/>
+      <w:r>
+        <w:rPr>
+          <w:rFonts w:ascii="Times New Roman" w:hAnsi="Times New Roman" w:cs="Times New Roman"/>
+        </w:rPr>
+        <w:t xml:space="preserve"> folder: </w:t>
       </w:r>
       <w:r>
         <w:rPr>
@@ -497,12 +609,14 @@
         </w:rPr>
         <w:t>‘</w:t>
       </w:r>
+      <w:proofErr w:type="spellStart"/>
       <w:r>
         <w:rPr>
           <w:rFonts w:ascii="Times New Roman" w:hAnsi="Times New Roman" w:cs="Times New Roman"/>
         </w:rPr>
         <w:t>ExamplefileD.mat</w:t>
       </w:r>
+      <w:proofErr w:type="spellEnd"/>
       <w:r>
         <w:rPr>
           <w:rFonts w:ascii="Times New Roman" w:hAnsi="Times New Roman" w:cs="Times New Roman"/>
@@ -521,12 +635,14 @@
         </w:rPr>
         <w:t>‘</w:t>
       </w:r>
+      <w:proofErr w:type="spellStart"/>
       <w:r>
         <w:rPr>
           <w:rFonts w:ascii="Times New Roman" w:hAnsi="Times New Roman" w:cs="Times New Roman"/>
         </w:rPr>
         <w:t>Examplefiletracks.mat</w:t>
       </w:r>
+      <w:proofErr w:type="spellEnd"/>
       <w:r>
         <w:rPr>
           <w:rFonts w:ascii="Times New Roman" w:hAnsi="Times New Roman" w:cs="Times New Roman"/>
@@ -555,7 +671,21 @@
         <w:rPr>
           <w:rFonts w:ascii="Times New Roman" w:hAnsi="Times New Roman" w:cs="Times New Roman"/>
         </w:rPr>
-        <w:t xml:space="preserve"> that anaDDA can </w:t>
+        <w:t xml:space="preserve"> that </w:t>
+      </w:r>
+      <w:proofErr w:type="spellStart"/>
+      <w:r>
+        <w:rPr>
+          <w:rFonts w:ascii="Times New Roman" w:hAnsi="Times New Roman" w:cs="Times New Roman"/>
+        </w:rPr>
+        <w:t>anaDDA</w:t>
+      </w:r>
+      <w:proofErr w:type="spellEnd"/>
+      <w:r>
+        <w:rPr>
+          <w:rFonts w:ascii="Times New Roman" w:hAnsi="Times New Roman" w:cs="Times New Roman"/>
+        </w:rPr>
+        <w:t xml:space="preserve"> can </w:t>
       </w:r>
       <w:r>
         <w:rPr>
@@ -635,12 +765,14 @@
         </w:rPr>
         <w:t>‘</w:t>
       </w:r>
+      <w:proofErr w:type="spellStart"/>
       <w:r>
         <w:rPr>
           <w:rFonts w:ascii="Times New Roman" w:hAnsi="Times New Roman" w:cs="Times New Roman"/>
         </w:rPr>
         <w:t>ExamplefileD.mat</w:t>
       </w:r>
+      <w:proofErr w:type="spellEnd"/>
       <w:r>
         <w:rPr>
           <w:rFonts w:ascii="Times New Roman" w:hAnsi="Times New Roman" w:cs="Times New Roman"/>
@@ -790,8 +922,16 @@
         <w:rPr>
           <w:rFonts w:ascii="Times New Roman" w:hAnsi="Times New Roman" w:cs="Times New Roman"/>
         </w:rPr>
-        <w:t xml:space="preserve"> (‘ExamplefileD</w:t>
-      </w:r>
+        <w:t xml:space="preserve"> (‘</w:t>
+      </w:r>
+      <w:proofErr w:type="spellStart"/>
+      <w:r>
+        <w:rPr>
+          <w:rFonts w:ascii="Times New Roman" w:hAnsi="Times New Roman" w:cs="Times New Roman"/>
+        </w:rPr>
+        <w:t>ExamplefileD</w:t>
+      </w:r>
+      <w:proofErr w:type="spellEnd"/>
       <w:r>
         <w:t xml:space="preserve"> </w:t>
       </w:r>
@@ -825,6 +965,7 @@
         </w:rPr>
         <w:t xml:space="preserve"> </w:t>
       </w:r>
+      <w:proofErr w:type="spellStart"/>
       <w:r>
         <w:rPr>
           <w:rFonts w:ascii="Times New Roman" w:hAnsi="Times New Roman" w:cs="Times New Roman"/>
@@ -840,6 +981,7 @@
         </w:rPr>
         <w:t>off</w:t>
       </w:r>
+      <w:proofErr w:type="spellEnd"/>
       <w:r>
         <w:rPr>
           <w:rFonts w:ascii="Times New Roman" w:hAnsi="Times New Roman" w:cs="Times New Roman"/>
@@ -873,6 +1015,7 @@
         </w:rPr>
         <w:t xml:space="preserve">, </w:t>
       </w:r>
+      <w:proofErr w:type="spellStart"/>
       <w:r>
         <w:rPr>
           <w:rFonts w:ascii="Times New Roman" w:hAnsi="Times New Roman" w:cs="Times New Roman"/>
@@ -888,6 +1031,7 @@
         </w:rPr>
         <w:t>on</w:t>
       </w:r>
+      <w:proofErr w:type="spellEnd"/>
       <w:r>
         <w:rPr>
           <w:rFonts w:ascii="Times New Roman" w:hAnsi="Times New Roman" w:cs="Times New Roman"/>
@@ -913,6 +1057,7 @@
         </w:rPr>
         <w:t xml:space="preserve">, </w:t>
       </w:r>
+      <w:proofErr w:type="spellStart"/>
       <w:r>
         <w:rPr>
           <w:rFonts w:ascii="Times New Roman" w:hAnsi="Times New Roman" w:cs="Times New Roman"/>
@@ -928,6 +1073,7 @@
         </w:rPr>
         <w:t>free</w:t>
       </w:r>
+      <w:proofErr w:type="spellEnd"/>
       <w:r>
         <w:rPr>
           <w:rFonts w:ascii="Times New Roman" w:hAnsi="Times New Roman" w:cs="Times New Roman"/>
@@ -977,6 +1123,7 @@
         </w:rPr>
         <w:t xml:space="preserve"> which are close to the values used in the simulation to create this dataset (</w:t>
       </w:r>
+      <w:proofErr w:type="spellStart"/>
       <w:r>
         <w:rPr>
           <w:rFonts w:ascii="Times New Roman" w:hAnsi="Times New Roman" w:cs="Times New Roman"/>
@@ -992,6 +1139,7 @@
         </w:rPr>
         <w:t>off</w:t>
       </w:r>
+      <w:proofErr w:type="spellEnd"/>
       <w:r>
         <w:rPr>
           <w:rFonts w:ascii="Times New Roman" w:hAnsi="Times New Roman" w:cs="Times New Roman"/>
@@ -1023,6 +1171,7 @@
         </w:rPr>
         <w:t xml:space="preserve">, </w:t>
       </w:r>
+      <w:proofErr w:type="spellStart"/>
       <w:r>
         <w:rPr>
           <w:rFonts w:ascii="Times New Roman" w:hAnsi="Times New Roman" w:cs="Times New Roman"/>
@@ -1038,6 +1187,7 @@
         </w:rPr>
         <w:t>on</w:t>
       </w:r>
+      <w:proofErr w:type="spellEnd"/>
       <w:r>
         <w:rPr>
           <w:rFonts w:ascii="Times New Roman" w:hAnsi="Times New Roman" w:cs="Times New Roman"/>
@@ -1063,6 +1213,7 @@
         </w:rPr>
         <w:t xml:space="preserve">, </w:t>
       </w:r>
+      <w:proofErr w:type="spellStart"/>
       <w:r>
         <w:rPr>
           <w:rFonts w:ascii="Times New Roman" w:hAnsi="Times New Roman" w:cs="Times New Roman"/>
@@ -1078,6 +1229,7 @@
         </w:rPr>
         <w:t>free</w:t>
       </w:r>
+      <w:proofErr w:type="spellEnd"/>
       <w:r>
         <w:rPr>
           <w:rFonts w:ascii="Times New Roman" w:hAnsi="Times New Roman" w:cs="Times New Roman"/>
@@ -1137,8 +1289,16 @@
         <w:rPr>
           <w:rFonts w:ascii="Times New Roman" w:hAnsi="Times New Roman" w:cs="Times New Roman"/>
         </w:rPr>
-        <w:t>‘Examplefiletracks</w:t>
-      </w:r>
+        <w:t>‘</w:t>
+      </w:r>
+      <w:proofErr w:type="spellStart"/>
+      <w:r>
+        <w:rPr>
+          <w:rFonts w:ascii="Times New Roman" w:hAnsi="Times New Roman" w:cs="Times New Roman"/>
+        </w:rPr>
+        <w:t>Examplefiletracks</w:t>
+      </w:r>
+      <w:proofErr w:type="spellEnd"/>
       <w:r>
         <w:t xml:space="preserve"> </w:t>
       </w:r>
@@ -1196,6 +1356,7 @@
         </w:rPr>
         <w:t xml:space="preserve">were </w:t>
       </w:r>
+      <w:proofErr w:type="spellStart"/>
       <w:r>
         <w:rPr>
           <w:rFonts w:ascii="Times New Roman" w:hAnsi="Times New Roman" w:cs="Times New Roman"/>
@@ -1211,6 +1372,7 @@
         </w:rPr>
         <w:t>off</w:t>
       </w:r>
+      <w:proofErr w:type="spellEnd"/>
       <w:r>
         <w:rPr>
           <w:rFonts w:ascii="Times New Roman" w:hAnsi="Times New Roman" w:cs="Times New Roman"/>
@@ -1242,6 +1404,7 @@
         </w:rPr>
         <w:t xml:space="preserve">, </w:t>
       </w:r>
+      <w:proofErr w:type="spellStart"/>
       <w:r>
         <w:rPr>
           <w:rFonts w:ascii="Times New Roman" w:hAnsi="Times New Roman" w:cs="Times New Roman"/>
@@ -1257,6 +1420,7 @@
         </w:rPr>
         <w:t>on</w:t>
       </w:r>
+      <w:proofErr w:type="spellEnd"/>
       <w:r>
         <w:rPr>
           <w:rFonts w:ascii="Times New Roman" w:hAnsi="Times New Roman" w:cs="Times New Roman"/>
@@ -1276,6 +1440,7 @@
         </w:rPr>
         <w:t xml:space="preserve"> and </w:t>
       </w:r>
+      <w:proofErr w:type="spellStart"/>
       <w:r>
         <w:rPr>
           <w:rFonts w:ascii="Times New Roman" w:hAnsi="Times New Roman" w:cs="Times New Roman"/>
@@ -1291,6 +1456,7 @@
         </w:rPr>
         <w:t>free</w:t>
       </w:r>
+      <w:proofErr w:type="spellEnd"/>
       <w:r>
         <w:rPr>
           <w:rFonts w:ascii="Times New Roman" w:hAnsi="Times New Roman" w:cs="Times New Roman"/>
@@ -1407,8 +1573,16 @@
         <w:rPr>
           <w:rFonts w:ascii="Times New Roman" w:hAnsi="Times New Roman" w:cs="Times New Roman"/>
         </w:rPr>
-        <w:t xml:space="preserve"> file is generated which is the inputfile</w:t>
-      </w:r>
+        <w:t xml:space="preserve"> file is generated which is the </w:t>
+      </w:r>
+      <w:proofErr w:type="spellStart"/>
+      <w:r>
+        <w:rPr>
+          <w:rFonts w:ascii="Times New Roman" w:hAnsi="Times New Roman" w:cs="Times New Roman"/>
+        </w:rPr>
+        <w:t>inputfile</w:t>
+      </w:r>
+      <w:proofErr w:type="spellEnd"/>
       <w:r>
         <w:rPr>
           <w:rFonts w:ascii="Times New Roman" w:hAnsi="Times New Roman" w:cs="Times New Roman"/>
@@ -1440,12 +1614,14 @@
         <w:lastRenderedPageBreak/>
         <w:t>‘</w:t>
       </w:r>
+      <w:proofErr w:type="spellStart"/>
       <w:r>
         <w:rPr>
           <w:rFonts w:ascii="Times New Roman" w:hAnsi="Times New Roman" w:cs="Times New Roman"/>
         </w:rPr>
         <w:t>ExampleFileD_outputanaDDA</w:t>
       </w:r>
+      <w:proofErr w:type="spellEnd"/>
       <w:r>
         <w:rPr>
           <w:rFonts w:ascii="Times New Roman" w:hAnsi="Times New Roman" w:cs="Times New Roman"/>
@@ -1460,6 +1636,7 @@
         </w:rPr>
         <w:t>_</w:t>
       </w:r>
+      <w:proofErr w:type="spellStart"/>
       <w:r>
         <w:rPr>
           <w:rFonts w:ascii="Times New Roman" w:hAnsi="Times New Roman" w:cs="Times New Roman"/>
@@ -1486,6 +1663,7 @@
         </w:rPr>
         <w:t>mat</w:t>
       </w:r>
+      <w:proofErr w:type="spellEnd"/>
       <w:r>
         <w:rPr>
           <w:rFonts w:ascii="Times New Roman" w:hAnsi="Times New Roman" w:cs="Times New Roman"/>
@@ -1496,20 +1674,72 @@
         <w:rPr>
           <w:rFonts w:ascii="Times New Roman" w:hAnsi="Times New Roman" w:cs="Times New Roman"/>
         </w:rPr>
-        <w:t>. This file allows the user to rerun the anaDDA with the same input parameters on different datasets by running anaDDA with the inputfile</w:t>
-      </w:r>
-      <w:r>
-        <w:rPr>
-          <w:rFonts w:ascii="Times New Roman" w:hAnsi="Times New Roman" w:cs="Times New Roman"/>
-        </w:rPr>
-        <w:t xml:space="preserve"> (e.g. anaDDA(</w:t>
-      </w:r>
+        <w:t xml:space="preserve">. This file allows the user to rerun the </w:t>
+      </w:r>
+      <w:proofErr w:type="spellStart"/>
+      <w:r>
+        <w:rPr>
+          <w:rFonts w:ascii="Times New Roman" w:hAnsi="Times New Roman" w:cs="Times New Roman"/>
+        </w:rPr>
+        <w:t>anaDDA</w:t>
+      </w:r>
+      <w:proofErr w:type="spellEnd"/>
+      <w:r>
+        <w:rPr>
+          <w:rFonts w:ascii="Times New Roman" w:hAnsi="Times New Roman" w:cs="Times New Roman"/>
+        </w:rPr>
+        <w:t xml:space="preserve"> with the same input parameters on different datasets by running </w:t>
+      </w:r>
+      <w:proofErr w:type="spellStart"/>
+      <w:r>
+        <w:rPr>
+          <w:rFonts w:ascii="Times New Roman" w:hAnsi="Times New Roman" w:cs="Times New Roman"/>
+        </w:rPr>
+        <w:t>anaDDA</w:t>
+      </w:r>
+      <w:proofErr w:type="spellEnd"/>
+      <w:r>
+        <w:rPr>
+          <w:rFonts w:ascii="Times New Roman" w:hAnsi="Times New Roman" w:cs="Times New Roman"/>
+        </w:rPr>
+        <w:t xml:space="preserve"> with the </w:t>
+      </w:r>
+      <w:proofErr w:type="spellStart"/>
       <w:r>
         <w:rPr>
           <w:rFonts w:ascii="Times New Roman" w:hAnsi="Times New Roman" w:cs="Times New Roman"/>
         </w:rPr>
         <w:t>inputfile</w:t>
       </w:r>
+      <w:proofErr w:type="spellEnd"/>
+      <w:r>
+        <w:rPr>
+          <w:rFonts w:ascii="Times New Roman" w:hAnsi="Times New Roman" w:cs="Times New Roman"/>
+        </w:rPr>
+        <w:t xml:space="preserve"> (e.g. </w:t>
+      </w:r>
+      <w:proofErr w:type="spellStart"/>
+      <w:r>
+        <w:rPr>
+          <w:rFonts w:ascii="Times New Roman" w:hAnsi="Times New Roman" w:cs="Times New Roman"/>
+        </w:rPr>
+        <w:t>anaDDA</w:t>
+      </w:r>
+      <w:proofErr w:type="spellEnd"/>
+      <w:r>
+        <w:rPr>
+          <w:rFonts w:ascii="Times New Roman" w:hAnsi="Times New Roman" w:cs="Times New Roman"/>
+        </w:rPr>
+        <w:t>(</w:t>
+      </w:r>
+      <w:proofErr w:type="spellStart"/>
+      <w:r>
+        <w:rPr>
+          <w:rFonts w:ascii="Times New Roman" w:hAnsi="Times New Roman" w:cs="Times New Roman"/>
+        </w:rPr>
+        <w:t>inputfile</w:t>
+      </w:r>
+      <w:proofErr w:type="spellEnd"/>
       <w:r>
         <w:rPr>
           <w:rFonts w:ascii="Times New Roman" w:hAnsi="Times New Roman" w:cs="Times New Roman"/>
@@ -1550,7 +1780,21 @@
         <w:rPr>
           <w:rFonts w:ascii="Times New Roman" w:hAnsi="Times New Roman" w:cs="Times New Roman"/>
         </w:rPr>
-        <w:t xml:space="preserve">that show the fit of the theoretical anaDDA distribution to the dataset that was provided for all the different number of track lengths that were in this dataset (up to 8 steps).  </w:t>
+        <w:t xml:space="preserve">that show the fit of the theoretical </w:t>
+      </w:r>
+      <w:proofErr w:type="spellStart"/>
+      <w:r>
+        <w:rPr>
+          <w:rFonts w:ascii="Times New Roman" w:hAnsi="Times New Roman" w:cs="Times New Roman"/>
+        </w:rPr>
+        <w:t>anaDDA</w:t>
+      </w:r>
+      <w:proofErr w:type="spellEnd"/>
+      <w:r>
+        <w:rPr>
+          <w:rFonts w:ascii="Times New Roman" w:hAnsi="Times New Roman" w:cs="Times New Roman"/>
+        </w:rPr>
+        <w:t xml:space="preserve"> distribution to the dataset that was provided for all the different number of track lengths that were in this dataset (up to 8 steps).  </w:t>
       </w:r>
     </w:p>
     <w:p>
@@ -1576,11 +1820,19 @@
           <w:rFonts w:ascii="Times New Roman" w:hAnsi="Times New Roman" w:cs="Times New Roman"/>
         </w:rPr>
       </w:pPr>
-      <w:r>
-        <w:rPr>
-          <w:rFonts w:ascii="Times New Roman" w:hAnsi="Times New Roman" w:cs="Times New Roman"/>
-        </w:rPr>
-        <w:t>anaDDA is able to use</w:t>
+      <w:proofErr w:type="spellStart"/>
+      <w:r>
+        <w:rPr>
+          <w:rFonts w:ascii="Times New Roman" w:hAnsi="Times New Roman" w:cs="Times New Roman"/>
+        </w:rPr>
+        <w:t>anaDDA</w:t>
+      </w:r>
+      <w:proofErr w:type="spellEnd"/>
+      <w:r>
+        <w:rPr>
+          <w:rFonts w:ascii="Times New Roman" w:hAnsi="Times New Roman" w:cs="Times New Roman"/>
+        </w:rPr>
+        <w:t xml:space="preserve"> is able to use</w:t>
       </w:r>
       <w:r>
         <w:rPr>
@@ -1729,7 +1981,21 @@
         <w:rPr>
           <w:rFonts w:ascii="Times New Roman" w:hAnsi="Times New Roman" w:cs="Times New Roman"/>
         </w:rPr>
-        <w:t xml:space="preserve"> second column is the number of steps of the track (ranging from 1-8) and the third column is the frame time used in the measurement (in s).</w:t>
+        <w:t xml:space="preserve"> second column is the number of steps of the track (ranging from 1-8) and the third column is the frame time used in the measurement (</w:t>
+      </w:r>
+      <w:proofErr w:type="spellStart"/>
+      <w:r>
+        <w:rPr>
+          <w:rFonts w:ascii="Times New Roman" w:hAnsi="Times New Roman" w:cs="Times New Roman"/>
+        </w:rPr>
+        <w:t>in s</w:t>
+      </w:r>
+      <w:proofErr w:type="spellEnd"/>
+      <w:r>
+        <w:rPr>
+          <w:rFonts w:ascii="Times New Roman" w:hAnsi="Times New Roman" w:cs="Times New Roman"/>
+        </w:rPr>
+        <w:t>).</w:t>
       </w:r>
       <w:r>
         <w:rPr>
@@ -1873,6 +2139,7 @@
         </w:rPr>
         <w:t xml:space="preserve"> (</w:t>
       </w:r>
+      <w:proofErr w:type="spellStart"/>
       <w:r>
         <w:rPr>
           <w:rFonts w:ascii="Times New Roman" w:hAnsi="Times New Roman" w:cs="Times New Roman"/>
@@ -1883,7 +2150,14 @@
         <w:rPr>
           <w:rFonts w:ascii="Times New Roman" w:hAnsi="Times New Roman" w:cs="Times New Roman"/>
         </w:rPr>
-        <w:t>m),</w:t>
+        <w:t>m</w:t>
+      </w:r>
+      <w:proofErr w:type="spellEnd"/>
+      <w:r>
+        <w:rPr>
+          <w:rFonts w:ascii="Times New Roman" w:hAnsi="Times New Roman" w:cs="Times New Roman"/>
+        </w:rPr>
+        <w:t>),</w:t>
       </w:r>
       <w:r>
         <w:rPr>
@@ -1923,6 +2197,7 @@
         </w:rPr>
         <w:t>(</w:t>
       </w:r>
+      <w:proofErr w:type="spellStart"/>
       <w:r>
         <w:rPr>
           <w:rFonts w:ascii="Times New Roman" w:hAnsi="Times New Roman" w:cs="Times New Roman"/>
@@ -1933,7 +2208,14 @@
         <w:rPr>
           <w:rFonts w:ascii="Times New Roman" w:hAnsi="Times New Roman" w:cs="Times New Roman"/>
         </w:rPr>
-        <w:t>m),</w:t>
+        <w:t>m</w:t>
+      </w:r>
+      <w:proofErr w:type="spellEnd"/>
+      <w:r>
+        <w:rPr>
+          <w:rFonts w:ascii="Times New Roman" w:hAnsi="Times New Roman" w:cs="Times New Roman"/>
+        </w:rPr>
+        <w:t>),</w:t>
       </w:r>
       <w:r>
         <w:rPr>
@@ -2008,11 +2290,19 @@
           <w:rFonts w:ascii="Times New Roman" w:hAnsi="Times New Roman" w:cs="Times New Roman"/>
         </w:rPr>
       </w:pPr>
-      <w:r>
-        <w:rPr>
-          <w:rFonts w:ascii="Times New Roman" w:hAnsi="Times New Roman" w:cs="Times New Roman"/>
-        </w:rPr>
-        <w:t xml:space="preserve">AnaDDA works with an input file for which </w:t>
+      <w:proofErr w:type="spellStart"/>
+      <w:r>
+        <w:rPr>
+          <w:rFonts w:ascii="Times New Roman" w:hAnsi="Times New Roman" w:cs="Times New Roman"/>
+        </w:rPr>
+        <w:t>AnaDDA</w:t>
+      </w:r>
+      <w:proofErr w:type="spellEnd"/>
+      <w:r>
+        <w:rPr>
+          <w:rFonts w:ascii="Times New Roman" w:hAnsi="Times New Roman" w:cs="Times New Roman"/>
+        </w:rPr>
+        <w:t xml:space="preserve"> works with an input file for which </w:t>
       </w:r>
       <w:r>
         <w:rPr>
@@ -2024,7 +2314,21 @@
         <w:rPr>
           <w:rFonts w:ascii="Times New Roman" w:hAnsi="Times New Roman" w:cs="Times New Roman"/>
         </w:rPr>
-        <w:t xml:space="preserve">some parameters can be changed in the prompt if anaDDA is run without input, or </w:t>
+        <w:t xml:space="preserve">some parameters can be changed in the prompt if </w:t>
+      </w:r>
+      <w:proofErr w:type="spellStart"/>
+      <w:r>
+        <w:rPr>
+          <w:rFonts w:ascii="Times New Roman" w:hAnsi="Times New Roman" w:cs="Times New Roman"/>
+        </w:rPr>
+        <w:t>anaDDA</w:t>
+      </w:r>
+      <w:proofErr w:type="spellEnd"/>
+      <w:r>
+        <w:rPr>
+          <w:rFonts w:ascii="Times New Roman" w:hAnsi="Times New Roman" w:cs="Times New Roman"/>
+        </w:rPr>
+        <w:t xml:space="preserve"> is run without input, or </w:t>
       </w:r>
       <w:r>
         <w:rPr>
@@ -2044,6 +2348,7 @@
         </w:rPr>
         <w:t>‘</w:t>
       </w:r>
+      <w:proofErr w:type="spellStart"/>
       <w:r>
         <w:rPr>
           <w:rFonts w:ascii="Times New Roman" w:hAnsi="Times New Roman" w:cs="Times New Roman"/>
@@ -2054,7 +2359,14 @@
         <w:rPr>
           <w:rFonts w:ascii="Times New Roman" w:hAnsi="Times New Roman" w:cs="Times New Roman"/>
         </w:rPr>
-        <w:t>.m’</w:t>
+        <w:t>.m</w:t>
+      </w:r>
+      <w:proofErr w:type="spellEnd"/>
+      <w:r>
+        <w:rPr>
+          <w:rFonts w:ascii="Times New Roman" w:hAnsi="Times New Roman" w:cs="Times New Roman"/>
+        </w:rPr>
+        <w:t>’</w:t>
       </w:r>
       <w:r>
         <w:rPr>
@@ -2099,6 +2411,7 @@
           <w:rFonts w:ascii="Times New Roman" w:hAnsi="Times New Roman" w:cs="Times New Roman"/>
         </w:rPr>
       </w:pPr>
+      <w:proofErr w:type="spellStart"/>
       <w:r>
         <w:rPr>
           <w:rFonts w:ascii="Times New Roman" w:hAnsi="Times New Roman" w:cs="Times New Roman"/>
@@ -2115,6 +2428,7 @@
         </w:rPr>
         <w:t>s</w:t>
       </w:r>
+      <w:proofErr w:type="spellEnd"/>
       <w:r>
         <w:rPr>
           <w:rFonts w:ascii="Times New Roman" w:hAnsi="Times New Roman" w:cs="Times New Roman"/>
@@ -2230,6 +2544,7 @@
           <w:rFonts w:ascii="Times New Roman" w:hAnsi="Times New Roman" w:cs="Times New Roman"/>
         </w:rPr>
       </w:pPr>
+      <w:proofErr w:type="spellStart"/>
       <w:r>
         <w:rPr>
           <w:rFonts w:ascii="Times New Roman" w:hAnsi="Times New Roman" w:cs="Times New Roman"/>
@@ -2239,6 +2554,7 @@
         <w:lastRenderedPageBreak/>
         <w:t>upperDfree</w:t>
       </w:r>
+      <w:proofErr w:type="spellEnd"/>
       <w:r>
         <w:rPr>
           <w:rFonts w:ascii="Times New Roman" w:hAnsi="Times New Roman" w:cs="Times New Roman"/>
@@ -2271,6 +2587,7 @@
         </w:rPr>
         <w:t xml:space="preserve">Maximum of estimated </w:t>
       </w:r>
+      <w:proofErr w:type="spellStart"/>
       <w:r>
         <w:rPr>
           <w:rFonts w:ascii="Times New Roman" w:hAnsi="Times New Roman" w:cs="Times New Roman"/>
@@ -2288,6 +2605,7 @@
         </w:rPr>
         <w:t>free</w:t>
       </w:r>
+      <w:proofErr w:type="spellEnd"/>
       <w:r>
         <w:rPr>
           <w:rFonts w:ascii="Times New Roman" w:hAnsi="Times New Roman" w:cs="Times New Roman"/>
@@ -2367,6 +2685,7 @@
           <w:rFonts w:ascii="Times New Roman" w:hAnsi="Times New Roman" w:cs="Times New Roman"/>
         </w:rPr>
       </w:pPr>
+      <w:proofErr w:type="spellStart"/>
       <w:r>
         <w:rPr>
           <w:rFonts w:ascii="Times New Roman" w:hAnsi="Times New Roman" w:cs="Times New Roman"/>
@@ -2375,11 +2694,26 @@
         </w:rPr>
         <w:t>sigmaerror</w:t>
       </w:r>
-      <w:r>
-        <w:rPr>
-          <w:rFonts w:ascii="Times New Roman" w:hAnsi="Times New Roman" w:cs="Times New Roman"/>
-        </w:rPr>
-        <w:t xml:space="preserve"> (Default = 0.03 μm)</w:t>
+      <w:proofErr w:type="spellEnd"/>
+      <w:r>
+        <w:rPr>
+          <w:rFonts w:ascii="Times New Roman" w:hAnsi="Times New Roman" w:cs="Times New Roman"/>
+        </w:rPr>
+        <w:t xml:space="preserve"> (Default = 0.03 </w:t>
+      </w:r>
+      <w:proofErr w:type="spellStart"/>
+      <w:r>
+        <w:rPr>
+          <w:rFonts w:ascii="Times New Roman" w:hAnsi="Times New Roman" w:cs="Times New Roman"/>
+        </w:rPr>
+        <w:t>μm</w:t>
+      </w:r>
+      <w:proofErr w:type="spellEnd"/>
+      <w:r>
+        <w:rPr>
+          <w:rFonts w:ascii="Times New Roman" w:hAnsi="Times New Roman" w:cs="Times New Roman"/>
+        </w:rPr>
+        <w:t>)</w:t>
       </w:r>
     </w:p>
     <w:p>
@@ -2414,6 +2748,7 @@
         </w:rPr>
         <w:t>error (</w:t>
       </w:r>
+      <w:proofErr w:type="spellStart"/>
       <w:r>
         <w:rPr>
           <w:rFonts w:ascii="Times New Roman" w:hAnsi="Times New Roman" w:cs="Times New Roman"/>
@@ -2424,7 +2759,14 @@
         <w:rPr>
           <w:rFonts w:ascii="Times New Roman" w:hAnsi="Times New Roman" w:cs="Times New Roman"/>
         </w:rPr>
-        <w:t>m)</w:t>
+        <w:t>m</w:t>
+      </w:r>
+      <w:proofErr w:type="spellEnd"/>
+      <w:r>
+        <w:rPr>
+          <w:rFonts w:ascii="Times New Roman" w:hAnsi="Times New Roman" w:cs="Times New Roman"/>
+        </w:rPr>
+        <w:t>)</w:t>
       </w:r>
       <w:r>
         <w:rPr>
@@ -2448,7 +2790,27 @@
         <w:rPr>
           <w:rFonts w:ascii="Times New Roman" w:hAnsi="Times New Roman" w:cs="Times New Roman"/>
         </w:rPr>
-        <w:t xml:space="preserve">This localization error will also be added to simulated localizations if simulations are run. </w:t>
+        <w:t xml:space="preserve">This localization error will also be added to simulated localizations if simulations are run. If you want to fit the localization error, choose </w:t>
+      </w:r>
+      <w:proofErr w:type="spellStart"/>
+      <w:r>
+        <w:rPr>
+          <w:rFonts w:ascii="Times New Roman" w:hAnsi="Times New Roman" w:cs="Times New Roman"/>
+        </w:rPr>
+        <w:t>fitlocerror</w:t>
+      </w:r>
+      <w:proofErr w:type="spellEnd"/>
+      <w:r>
+        <w:rPr>
+          <w:rFonts w:ascii="Times New Roman" w:hAnsi="Times New Roman" w:cs="Times New Roman"/>
+        </w:rPr>
+        <w:t xml:space="preserve"> = 1 (see below)</w:t>
+      </w:r>
+      <w:r>
+        <w:rPr>
+          <w:rFonts w:ascii="Times New Roman" w:hAnsi="Times New Roman" w:cs="Times New Roman"/>
+        </w:rPr>
+        <w:t xml:space="preserve"> or set localization error = -1 in the prompt window. </w:t>
       </w:r>
     </w:p>
     <w:p>
@@ -2505,6 +2867,7 @@
         </w:rPr>
         <w:t xml:space="preserve">If true, the algorithm will assume that the tracks are confined by spherical or rod-shaped cell boundaries and change the predicted distribution based on the input parameters </w:t>
       </w:r>
+      <w:proofErr w:type="spellStart"/>
       <w:r>
         <w:rPr>
           <w:rFonts w:ascii="Times New Roman" w:hAnsi="Times New Roman" w:cs="Times New Roman"/>
@@ -2513,12 +2876,14 @@
         </w:rPr>
         <w:t>lengthcell</w:t>
       </w:r>
+      <w:proofErr w:type="spellEnd"/>
       <w:r>
         <w:rPr>
           <w:rFonts w:ascii="Times New Roman" w:hAnsi="Times New Roman" w:cs="Times New Roman"/>
         </w:rPr>
         <w:t xml:space="preserve"> and </w:t>
       </w:r>
+      <w:proofErr w:type="spellStart"/>
       <w:r>
         <w:rPr>
           <w:rFonts w:ascii="Times New Roman" w:hAnsi="Times New Roman" w:cs="Times New Roman"/>
@@ -2527,6 +2892,7 @@
         </w:rPr>
         <w:t>radiusofcell</w:t>
       </w:r>
+      <w:proofErr w:type="spellEnd"/>
       <w:r>
         <w:rPr>
           <w:rFonts w:ascii="Times New Roman" w:hAnsi="Times New Roman" w:cs="Times New Roman"/>
@@ -2553,6 +2919,7 @@
           <w:rFonts w:ascii="Times New Roman" w:hAnsi="Times New Roman" w:cs="Times New Roman"/>
         </w:rPr>
       </w:pPr>
+      <w:proofErr w:type="spellStart"/>
       <w:r>
         <w:rPr>
           <w:rFonts w:ascii="Times New Roman" w:hAnsi="Times New Roman" w:cs="Times New Roman"/>
@@ -2561,11 +2928,26 @@
         </w:rPr>
         <w:t>radiusofcell</w:t>
       </w:r>
-      <w:r>
-        <w:rPr>
-          <w:rFonts w:ascii="Times New Roman" w:hAnsi="Times New Roman" w:cs="Times New Roman"/>
-        </w:rPr>
-        <w:t xml:space="preserve"> (Default = 0.5 μm)</w:t>
+      <w:proofErr w:type="spellEnd"/>
+      <w:r>
+        <w:rPr>
+          <w:rFonts w:ascii="Times New Roman" w:hAnsi="Times New Roman" w:cs="Times New Roman"/>
+        </w:rPr>
+        <w:t xml:space="preserve"> (Default = 0.5 </w:t>
+      </w:r>
+      <w:proofErr w:type="spellStart"/>
+      <w:r>
+        <w:rPr>
+          <w:rFonts w:ascii="Times New Roman" w:hAnsi="Times New Roman" w:cs="Times New Roman"/>
+        </w:rPr>
+        <w:t>μm</w:t>
+      </w:r>
+      <w:proofErr w:type="spellEnd"/>
+      <w:r>
+        <w:rPr>
+          <w:rFonts w:ascii="Times New Roman" w:hAnsi="Times New Roman" w:cs="Times New Roman"/>
+        </w:rPr>
+        <w:t>)</w:t>
       </w:r>
     </w:p>
     <w:p>
@@ -2598,6 +2980,7 @@
         </w:rPr>
         <w:t xml:space="preserve"> (</w:t>
       </w:r>
+      <w:proofErr w:type="spellStart"/>
       <w:r>
         <w:rPr>
           <w:rFonts w:ascii="Times New Roman" w:hAnsi="Times New Roman" w:cs="Times New Roman"/>
@@ -2608,7 +2991,14 @@
         <w:rPr>
           <w:rFonts w:ascii="Times New Roman" w:hAnsi="Times New Roman" w:cs="Times New Roman"/>
         </w:rPr>
-        <w:t>m).</w:t>
+        <w:t>m</w:t>
+      </w:r>
+      <w:proofErr w:type="spellEnd"/>
+      <w:r>
+        <w:rPr>
+          <w:rFonts w:ascii="Times New Roman" w:hAnsi="Times New Roman" w:cs="Times New Roman"/>
+        </w:rPr>
+        <w:t>).</w:t>
       </w:r>
       <w:r>
         <w:rPr>
@@ -2660,6 +3050,7 @@
           <w:rFonts w:ascii="Times New Roman" w:hAnsi="Times New Roman" w:cs="Times New Roman"/>
         </w:rPr>
       </w:pPr>
+      <w:proofErr w:type="spellStart"/>
       <w:r>
         <w:rPr>
           <w:rFonts w:ascii="Times New Roman" w:hAnsi="Times New Roman" w:cs="Times New Roman"/>
@@ -2668,11 +3059,26 @@
         </w:rPr>
         <w:t>lengthcell</w:t>
       </w:r>
-      <w:r>
-        <w:rPr>
-          <w:rFonts w:ascii="Times New Roman" w:hAnsi="Times New Roman" w:cs="Times New Roman"/>
-        </w:rPr>
-        <w:t xml:space="preserve"> (Default = 3 μm)</w:t>
+      <w:proofErr w:type="spellEnd"/>
+      <w:r>
+        <w:rPr>
+          <w:rFonts w:ascii="Times New Roman" w:hAnsi="Times New Roman" w:cs="Times New Roman"/>
+        </w:rPr>
+        <w:t xml:space="preserve"> (Default = 3 </w:t>
+      </w:r>
+      <w:proofErr w:type="spellStart"/>
+      <w:r>
+        <w:rPr>
+          <w:rFonts w:ascii="Times New Roman" w:hAnsi="Times New Roman" w:cs="Times New Roman"/>
+        </w:rPr>
+        <w:t>μm</w:t>
+      </w:r>
+      <w:proofErr w:type="spellEnd"/>
+      <w:r>
+        <w:rPr>
+          <w:rFonts w:ascii="Times New Roman" w:hAnsi="Times New Roman" w:cs="Times New Roman"/>
+        </w:rPr>
+        <w:t>)</w:t>
       </w:r>
     </w:p>
     <w:p>
@@ -2699,6 +3105,7 @@
         </w:rPr>
         <w:t xml:space="preserve"> (</w:t>
       </w:r>
+      <w:proofErr w:type="spellStart"/>
       <w:r>
         <w:rPr>
           <w:rFonts w:ascii="Times New Roman" w:hAnsi="Times New Roman" w:cs="Times New Roman"/>
@@ -2711,6 +3118,7 @@
         </w:rPr>
         <w:t>m</w:t>
       </w:r>
+      <w:proofErr w:type="spellEnd"/>
       <w:r>
         <w:rPr>
           <w:rFonts w:ascii="Times New Roman" w:hAnsi="Times New Roman" w:cs="Times New Roman"/>
@@ -2781,6 +3189,7 @@
           <w:rFonts w:ascii="Times New Roman" w:hAnsi="Times New Roman" w:cs="Times New Roman"/>
         </w:rPr>
       </w:pPr>
+      <w:proofErr w:type="spellStart"/>
       <w:r>
         <w:rPr>
           <w:rFonts w:ascii="Times New Roman" w:hAnsi="Times New Roman" w:cs="Times New Roman"/>
@@ -2789,6 +3198,7 @@
         </w:rPr>
         <w:t>compensatetracking</w:t>
       </w:r>
+      <w:proofErr w:type="spellEnd"/>
       <w:r>
         <w:rPr>
           <w:rFonts w:ascii="Times New Roman" w:hAnsi="Times New Roman" w:cs="Times New Roman"/>
@@ -2808,6 +3218,7 @@
         </w:rPr>
         <w:t xml:space="preserve">If true, the algorithm will assume that the tracks were analyzed with an implemented tracking window and change the predicted distribution based on the input parameter </w:t>
       </w:r>
+      <w:proofErr w:type="spellStart"/>
       <w:r>
         <w:rPr>
           <w:rFonts w:ascii="Times New Roman" w:hAnsi="Times New Roman" w:cs="Times New Roman"/>
@@ -2816,6 +3227,7 @@
         </w:rPr>
         <w:t>trackingwindow</w:t>
       </w:r>
+      <w:proofErr w:type="spellEnd"/>
       <w:r>
         <w:rPr>
           <w:rFonts w:ascii="Times New Roman" w:hAnsi="Times New Roman" w:cs="Times New Roman"/>
@@ -2840,6 +3252,7 @@
           <w:iCs/>
         </w:rPr>
       </w:pPr>
+      <w:proofErr w:type="spellStart"/>
       <w:r>
         <w:rPr>
           <w:rFonts w:ascii="Times New Roman" w:hAnsi="Times New Roman" w:cs="Times New Roman"/>
@@ -2848,6 +3261,7 @@
         </w:rPr>
         <w:t>trackingwindow</w:t>
       </w:r>
+      <w:proofErr w:type="spellEnd"/>
       <w:r>
         <w:rPr>
           <w:rFonts w:ascii="Times New Roman" w:hAnsi="Times New Roman" w:cs="Times New Roman"/>
@@ -2880,6 +3294,7 @@
         </w:rPr>
         <w:t xml:space="preserve"> </w:t>
       </w:r>
+      <w:proofErr w:type="spellStart"/>
       <w:r>
         <w:rPr>
           <w:rFonts w:ascii="Calibri" w:hAnsi="Calibri" w:cs="Calibri"/>
@@ -2890,7 +3305,14 @@
         <w:rPr>
           <w:rFonts w:ascii="Times New Roman" w:hAnsi="Times New Roman" w:cs="Times New Roman"/>
         </w:rPr>
-        <w:t>m)</w:t>
+        <w:t>m</w:t>
+      </w:r>
+      <w:proofErr w:type="spellEnd"/>
+      <w:r>
+        <w:rPr>
+          <w:rFonts w:ascii="Times New Roman" w:hAnsi="Times New Roman" w:cs="Times New Roman"/>
+        </w:rPr>
+        <w:t>)</w:t>
       </w:r>
     </w:p>
     <w:p>
@@ -2911,6 +3333,7 @@
         </w:rPr>
         <w:t>analysis (</w:t>
       </w:r>
+      <w:proofErr w:type="spellStart"/>
       <w:r>
         <w:rPr>
           <w:rFonts w:ascii="Times New Roman" w:hAnsi="Times New Roman" w:cs="Times New Roman"/>
@@ -2921,7 +3344,14 @@
         <w:rPr>
           <w:rFonts w:ascii="Times New Roman" w:hAnsi="Times New Roman" w:cs="Times New Roman"/>
         </w:rPr>
-        <w:t>m).</w:t>
+        <w:t>m</w:t>
+      </w:r>
+      <w:proofErr w:type="spellEnd"/>
+      <w:r>
+        <w:rPr>
+          <w:rFonts w:ascii="Times New Roman" w:hAnsi="Times New Roman" w:cs="Times New Roman"/>
+        </w:rPr>
+        <w:t>).</w:t>
       </w:r>
       <w:r>
         <w:rPr>
@@ -2929,46 +3359,49 @@
         </w:rPr>
         <w:t xml:space="preserve"> Only required if </w:t>
       </w:r>
-      <w:r>
-        <w:rPr>
-          <w:rFonts w:ascii="Times New Roman" w:hAnsi="Times New Roman" w:cs="Times New Roman"/>
-          <w:i/>
-          <w:iCs/>
-        </w:rPr>
-        <w:t>trackingwindo</w:t>
-      </w:r>
-      <w:r>
-        <w:rPr>
-          <w:rFonts w:ascii="Times New Roman" w:hAnsi="Times New Roman" w:cs="Times New Roman"/>
-          <w:i/>
-          <w:iCs/>
-        </w:rPr>
-        <w:t>w</w:t>
-      </w:r>
-      <w:r>
-        <w:rPr>
-          <w:rFonts w:ascii="Times New Roman" w:hAnsi="Times New Roman" w:cs="Times New Roman"/>
-        </w:rPr>
-        <w:t xml:space="preserve"> is set to true. </w:t>
-      </w:r>
-    </w:p>
-    <w:p>
-      <w:pPr>
-        <w:rPr>
-          <w:rFonts w:ascii="Times New Roman" w:hAnsi="Times New Roman" w:cs="Times New Roman"/>
-          <w:b/>
-          <w:bCs/>
-        </w:rPr>
-      </w:pPr>
-    </w:p>
-    <w:p>
-      <w:pPr>
-        <w:rPr>
-          <w:rFonts w:ascii="Times New Roman" w:hAnsi="Times New Roman" w:cs="Times New Roman"/>
-          <w:i/>
-          <w:iCs/>
-        </w:rPr>
-      </w:pPr>
+      <w:proofErr w:type="spellStart"/>
+      <w:r>
+        <w:rPr>
+          <w:rFonts w:ascii="Times New Roman" w:hAnsi="Times New Roman" w:cs="Times New Roman"/>
+          <w:i/>
+          <w:iCs/>
+        </w:rPr>
+        <w:t>compensatetracking</w:t>
+      </w:r>
+      <w:proofErr w:type="spellEnd"/>
+      <w:r>
+        <w:rPr>
+          <w:rFonts w:ascii="Times New Roman" w:hAnsi="Times New Roman" w:cs="Times New Roman"/>
+          <w:i/>
+          <w:iCs/>
+        </w:rPr>
+        <w:t xml:space="preserve"> </w:t>
+      </w:r>
+      <w:r>
+        <w:rPr>
+          <w:rFonts w:ascii="Times New Roman" w:hAnsi="Times New Roman" w:cs="Times New Roman"/>
+        </w:rPr>
+        <w:t xml:space="preserve">is set to true. </w:t>
+      </w:r>
+    </w:p>
+    <w:p>
+      <w:pPr>
+        <w:rPr>
+          <w:rFonts w:ascii="Times New Roman" w:hAnsi="Times New Roman" w:cs="Times New Roman"/>
+          <w:b/>
+          <w:bCs/>
+        </w:rPr>
+      </w:pPr>
+    </w:p>
+    <w:p>
+      <w:pPr>
+        <w:rPr>
+          <w:rFonts w:ascii="Times New Roman" w:hAnsi="Times New Roman" w:cs="Times New Roman"/>
+          <w:i/>
+          <w:iCs/>
+        </w:rPr>
+      </w:pPr>
+      <w:proofErr w:type="spellStart"/>
       <w:r>
         <w:rPr>
           <w:rFonts w:ascii="Times New Roman" w:hAnsi="Times New Roman" w:cs="Times New Roman"/>
@@ -2985,6 +3418,7 @@
         </w:rPr>
         <w:t>ixedparameters</w:t>
       </w:r>
+      <w:proofErr w:type="spellEnd"/>
       <w:r>
         <w:rPr>
           <w:rFonts w:ascii="Times New Roman" w:hAnsi="Times New Roman" w:cs="Times New Roman"/>
@@ -3078,6 +3512,7 @@
         </w:rPr>
         <w:t xml:space="preserve">r. The respective order is fraction, </w:t>
       </w:r>
+      <w:proofErr w:type="spellStart"/>
       <w:r>
         <w:rPr>
           <w:rFonts w:ascii="Times New Roman" w:hAnsi="Times New Roman" w:cs="Times New Roman"/>
@@ -3095,6 +3530,7 @@
         </w:rPr>
         <w:t>off</w:t>
       </w:r>
+      <w:proofErr w:type="spellEnd"/>
       <w:r>
         <w:rPr>
           <w:rFonts w:ascii="Times New Roman" w:hAnsi="Times New Roman" w:cs="Times New Roman"/>
@@ -3114,6 +3550,7 @@
         </w:rPr>
         <w:t xml:space="preserve">), </w:t>
       </w:r>
+      <w:proofErr w:type="spellStart"/>
       <w:r>
         <w:rPr>
           <w:rFonts w:ascii="Times New Roman" w:hAnsi="Times New Roman" w:cs="Times New Roman"/>
@@ -3131,6 +3568,7 @@
         </w:rPr>
         <w:t>on</w:t>
       </w:r>
+      <w:proofErr w:type="spellEnd"/>
       <w:r>
         <w:rPr>
           <w:rFonts w:ascii="Times New Roman" w:hAnsi="Times New Roman" w:cs="Times New Roman"/>
@@ -3162,6 +3600,7 @@
         </w:rPr>
         <w:t xml:space="preserve"> </w:t>
       </w:r>
+      <w:proofErr w:type="spellStart"/>
       <w:r>
         <w:rPr>
           <w:rFonts w:ascii="Times New Roman" w:hAnsi="Times New Roman" w:cs="Times New Roman"/>
@@ -3179,6 +3618,7 @@
         </w:rPr>
         <w:t>free</w:t>
       </w:r>
+      <w:proofErr w:type="spellEnd"/>
       <w:r>
         <w:rPr>
           <w:rFonts w:ascii="Times New Roman" w:hAnsi="Times New Roman" w:cs="Times New Roman"/>
@@ -3237,7 +3677,14 @@
         <w:rPr>
           <w:rFonts w:ascii="Times New Roman" w:hAnsi="Times New Roman" w:cs="Times New Roman"/>
         </w:rPr>
-        <w:t xml:space="preserve"> (</w:t>
+        <w:t xml:space="preserve"> </w:t>
+      </w:r>
+      <w:r>
+        <w:rPr>
+          <w:rFonts w:ascii="Times New Roman" w:hAnsi="Times New Roman" w:cs="Times New Roman"/>
+        </w:rPr>
+        <w:lastRenderedPageBreak/>
+        <w:t>(</w:t>
       </w:r>
       <w:r>
         <w:rPr>
@@ -3274,14 +3721,7 @@
         <w:rPr>
           <w:rFonts w:ascii="Times New Roman" w:hAnsi="Times New Roman" w:cs="Times New Roman"/>
         </w:rPr>
-        <w:t xml:space="preserve">When you fit only one </w:t>
-      </w:r>
-      <w:r>
-        <w:rPr>
-          <w:rFonts w:ascii="Times New Roman" w:hAnsi="Times New Roman" w:cs="Times New Roman"/>
-        </w:rPr>
-        <w:lastRenderedPageBreak/>
-        <w:t>species, you only have to change values in the top row, for two species only the top two rows are used.</w:t>
+        <w:t>When you fit only one species, you only have to change values in the top row, for two species only the top two rows are used.</w:t>
       </w:r>
       <w:r>
         <w:rPr>
@@ -3330,6 +3770,85 @@
           <w:rFonts w:ascii="Times New Roman" w:hAnsi="Times New Roman" w:cs="Times New Roman"/>
         </w:rPr>
         <w:t xml:space="preserve">slowest state, the default value is set to 0, which assumes that the slowest state is immobile. </w:t>
+      </w:r>
+    </w:p>
+    <w:p>
+      <w:pPr>
+        <w:rPr>
+          <w:rFonts w:ascii="Times New Roman" w:hAnsi="Times New Roman" w:cs="Times New Roman"/>
+        </w:rPr>
+      </w:pPr>
+      <w:proofErr w:type="spellStart"/>
+      <w:r>
+        <w:rPr>
+          <w:rFonts w:ascii="Times New Roman" w:hAnsi="Times New Roman" w:cs="Times New Roman"/>
+          <w:i/>
+          <w:iCs/>
+        </w:rPr>
+        <w:t>f</w:t>
+      </w:r>
+      <w:r>
+        <w:rPr>
+          <w:rFonts w:ascii="Times New Roman" w:hAnsi="Times New Roman" w:cs="Times New Roman"/>
+          <w:i/>
+          <w:iCs/>
+        </w:rPr>
+        <w:t>itlocerror</w:t>
+      </w:r>
+      <w:proofErr w:type="spellEnd"/>
+      <w:r>
+        <w:rPr>
+          <w:rFonts w:ascii="Times New Roman" w:hAnsi="Times New Roman" w:cs="Times New Roman"/>
+          <w:i/>
+          <w:iCs/>
+        </w:rPr>
+        <w:t xml:space="preserve"> </w:t>
+      </w:r>
+      <w:r>
+        <w:rPr>
+          <w:rFonts w:ascii="Times New Roman" w:hAnsi="Times New Roman" w:cs="Times New Roman"/>
+        </w:rPr>
+        <w:t>(Default = 0)</w:t>
+      </w:r>
+    </w:p>
+    <w:p>
+      <w:pPr>
+        <w:rPr>
+          <w:rFonts w:ascii="Times New Roman" w:hAnsi="Times New Roman" w:cs="Times New Roman"/>
+        </w:rPr>
+      </w:pPr>
+      <w:r>
+        <w:rPr>
+          <w:rFonts w:ascii="Times New Roman" w:hAnsi="Times New Roman" w:cs="Times New Roman"/>
+        </w:rPr>
+        <w:t>If one, the localization error will be fitted to the data. Does not work together with fitting of D1 (5</w:t>
+      </w:r>
+      <w:r>
+        <w:rPr>
+          <w:rFonts w:ascii="Times New Roman" w:hAnsi="Times New Roman" w:cs="Times New Roman"/>
+          <w:vertAlign w:val="superscript"/>
+        </w:rPr>
+        <w:t>th</w:t>
+      </w:r>
+      <w:r>
+        <w:rPr>
+          <w:rFonts w:ascii="Times New Roman" w:hAnsi="Times New Roman" w:cs="Times New Roman"/>
+        </w:rPr>
+        <w:t xml:space="preserve"> column of </w:t>
+      </w:r>
+      <w:proofErr w:type="spellStart"/>
+      <w:r>
+        <w:rPr>
+          <w:rFonts w:ascii="Times New Roman" w:hAnsi="Times New Roman" w:cs="Times New Roman"/>
+        </w:rPr>
+        <w:t>fixedparameters</w:t>
+      </w:r>
+      <w:proofErr w:type="spellEnd"/>
+      <w:r>
+        <w:rPr>
+          <w:rFonts w:ascii="Times New Roman" w:hAnsi="Times New Roman" w:cs="Times New Roman"/>
+        </w:rPr>
+        <w:t xml:space="preserve"> == -1). </w:t>
       </w:r>
     </w:p>
     <w:p>
@@ -3465,6 +3984,7 @@
           <w:rFonts w:ascii="Times New Roman" w:hAnsi="Times New Roman" w:cs="Times New Roman"/>
         </w:rPr>
       </w:pPr>
+      <w:proofErr w:type="spellStart"/>
       <w:r>
         <w:rPr>
           <w:rFonts w:ascii="Times New Roman" w:hAnsi="Times New Roman" w:cs="Times New Roman"/>
@@ -3481,6 +4001,7 @@
         </w:rPr>
         <w:t>umberofbootstraps</w:t>
       </w:r>
+      <w:proofErr w:type="spellEnd"/>
       <w:r>
         <w:rPr>
           <w:rFonts w:ascii="Times New Roman" w:hAnsi="Times New Roman" w:cs="Times New Roman"/>
@@ -3525,6 +4046,7 @@
           <w:rFonts w:ascii="Times New Roman" w:hAnsi="Times New Roman" w:cs="Times New Roman"/>
         </w:rPr>
       </w:pPr>
+      <w:proofErr w:type="spellStart"/>
       <w:r>
         <w:rPr>
           <w:rFonts w:ascii="Times New Roman" w:hAnsi="Times New Roman" w:cs="Times New Roman"/>
@@ -3533,6 +4055,7 @@
         </w:rPr>
         <w:t>cyclenumber</w:t>
       </w:r>
+      <w:proofErr w:type="spellEnd"/>
       <w:r>
         <w:rPr>
           <w:rFonts w:ascii="Times New Roman" w:hAnsi="Times New Roman" w:cs="Times New Roman"/>
@@ -3586,6 +4109,7 @@
           <w:rFonts w:ascii="Times New Roman" w:hAnsi="Times New Roman" w:cs="Times New Roman"/>
         </w:rPr>
       </w:pPr>
+      <w:proofErr w:type="spellStart"/>
       <w:r>
         <w:rPr>
           <w:rFonts w:ascii="Times New Roman" w:hAnsi="Times New Roman" w:cs="Times New Roman"/>
@@ -3594,6 +4118,7 @@
         </w:rPr>
         <w:t>lowerstartkoff</w:t>
       </w:r>
+      <w:proofErr w:type="spellEnd"/>
       <w:r>
         <w:rPr>
           <w:rFonts w:ascii="Times New Roman" w:hAnsi="Times New Roman" w:cs="Times New Roman"/>
@@ -3638,6 +4163,7 @@
         </w:rPr>
         <w:t xml:space="preserve">lower bounds for the </w:t>
       </w:r>
+      <w:proofErr w:type="spellStart"/>
       <w:r>
         <w:rPr>
           <w:rFonts w:ascii="Times New Roman" w:hAnsi="Times New Roman" w:cs="Times New Roman"/>
@@ -3653,6 +4179,7 @@
         </w:rPr>
         <w:t>off</w:t>
       </w:r>
+      <w:proofErr w:type="spellEnd"/>
       <w:r>
         <w:rPr>
           <w:rFonts w:ascii="Times New Roman" w:hAnsi="Times New Roman" w:cs="Times New Roman"/>
@@ -3690,6 +4217,7 @@
           <w:bCs/>
         </w:rPr>
       </w:pPr>
+      <w:proofErr w:type="spellStart"/>
       <w:r>
         <w:rPr>
           <w:rFonts w:ascii="Times New Roman" w:hAnsi="Times New Roman" w:cs="Times New Roman"/>
@@ -3698,6 +4226,7 @@
         </w:rPr>
         <w:t>upperstartkoff</w:t>
       </w:r>
+      <w:proofErr w:type="spellEnd"/>
       <w:r>
         <w:rPr>
           <w:rFonts w:ascii="Times New Roman" w:hAnsi="Times New Roman" w:cs="Times New Roman"/>
@@ -3748,6 +4277,7 @@
         </w:rPr>
         <w:t xml:space="preserve">upper bounds for the </w:t>
       </w:r>
+      <w:proofErr w:type="spellStart"/>
       <w:r>
         <w:rPr>
           <w:rFonts w:ascii="Times New Roman" w:hAnsi="Times New Roman" w:cs="Times New Roman"/>
@@ -3763,6 +4293,7 @@
         </w:rPr>
         <w:t>off</w:t>
       </w:r>
+      <w:proofErr w:type="spellEnd"/>
       <w:r>
         <w:rPr>
           <w:rFonts w:ascii="Times New Roman" w:hAnsi="Times New Roman" w:cs="Times New Roman"/>
@@ -3800,6 +4331,7 @@
           <w:iCs/>
         </w:rPr>
       </w:pPr>
+      <w:proofErr w:type="spellStart"/>
       <w:r>
         <w:rPr>
           <w:rFonts w:ascii="Times New Roman" w:hAnsi="Times New Roman" w:cs="Times New Roman"/>
@@ -3808,6 +4340,7 @@
         </w:rPr>
         <w:t>lowerstartkon</w:t>
       </w:r>
+      <w:proofErr w:type="spellEnd"/>
       <w:r>
         <w:rPr>
           <w:rFonts w:ascii="Times New Roman" w:hAnsi="Times New Roman" w:cs="Times New Roman"/>
@@ -3836,6 +4369,7 @@
         </w:rPr>
         <w:t xml:space="preserve"> </w:t>
       </w:r>
+      <w:proofErr w:type="spellStart"/>
       <w:r>
         <w:rPr>
           <w:rFonts w:ascii="Times New Roman" w:hAnsi="Times New Roman" w:cs="Times New Roman"/>
@@ -3851,6 +4385,7 @@
         </w:rPr>
         <w:t>off</w:t>
       </w:r>
+      <w:proofErr w:type="spellEnd"/>
       <w:r>
         <w:rPr>
           <w:rFonts w:ascii="Times New Roman" w:hAnsi="Times New Roman" w:cs="Times New Roman"/>
@@ -3884,6 +4419,7 @@
         </w:rPr>
         <w:t xml:space="preserve">lower bounds for the </w:t>
       </w:r>
+      <w:proofErr w:type="spellStart"/>
       <w:r>
         <w:rPr>
           <w:rFonts w:ascii="Times New Roman" w:hAnsi="Times New Roman" w:cs="Times New Roman"/>
@@ -3899,12 +4435,14 @@
         </w:rPr>
         <w:t>on</w:t>
       </w:r>
+      <w:proofErr w:type="spellEnd"/>
       <w:r>
         <w:rPr>
           <w:rFonts w:ascii="Times New Roman" w:hAnsi="Times New Roman" w:cs="Times New Roman"/>
         </w:rPr>
         <w:t xml:space="preserve"> parameters that are fitted during MLE optimization. In this case the </w:t>
       </w:r>
+      <w:proofErr w:type="spellStart"/>
       <w:r>
         <w:rPr>
           <w:rFonts w:ascii="Times New Roman" w:hAnsi="Times New Roman" w:cs="Times New Roman"/>
@@ -3920,12 +4458,14 @@
         </w:rPr>
         <w:t>on</w:t>
       </w:r>
+      <w:proofErr w:type="spellEnd"/>
       <w:r>
         <w:rPr>
           <w:rFonts w:ascii="Times New Roman" w:hAnsi="Times New Roman" w:cs="Times New Roman"/>
         </w:rPr>
         <w:t xml:space="preserve"> is calculated with respect to </w:t>
       </w:r>
+      <w:proofErr w:type="spellStart"/>
       <w:r>
         <w:rPr>
           <w:rFonts w:ascii="Times New Roman" w:hAnsi="Times New Roman" w:cs="Times New Roman"/>
@@ -3941,12 +4481,14 @@
         </w:rPr>
         <w:t>off</w:t>
       </w:r>
+      <w:proofErr w:type="spellEnd"/>
       <w:r>
         <w:rPr>
           <w:rFonts w:ascii="Times New Roman" w:hAnsi="Times New Roman" w:cs="Times New Roman"/>
         </w:rPr>
         <w:t xml:space="preserve"> so this parameter represents </w:t>
       </w:r>
+      <w:proofErr w:type="spellStart"/>
       <w:r>
         <w:rPr>
           <w:rFonts w:ascii="Times New Roman" w:hAnsi="Times New Roman" w:cs="Times New Roman"/>
@@ -3962,12 +4504,14 @@
         </w:rPr>
         <w:t>on</w:t>
       </w:r>
+      <w:proofErr w:type="spellEnd"/>
       <w:r>
         <w:rPr>
           <w:rFonts w:ascii="Times New Roman" w:hAnsi="Times New Roman" w:cs="Times New Roman"/>
         </w:rPr>
         <w:t xml:space="preserve"> = </w:t>
       </w:r>
+      <w:proofErr w:type="spellStart"/>
       <w:r>
         <w:rPr>
           <w:rFonts w:ascii="Times New Roman" w:hAnsi="Times New Roman" w:cs="Times New Roman"/>
@@ -3976,12 +4520,14 @@
         </w:rPr>
         <w:t>lowerstartkon</w:t>
       </w:r>
+      <w:proofErr w:type="spellEnd"/>
       <w:r>
         <w:rPr>
           <w:rFonts w:ascii="Times New Roman" w:hAnsi="Times New Roman" w:cs="Times New Roman"/>
         </w:rPr>
         <w:t xml:space="preserve">* </w:t>
       </w:r>
+      <w:proofErr w:type="spellStart"/>
       <w:r>
         <w:rPr>
           <w:rFonts w:ascii="Times New Roman" w:hAnsi="Times New Roman" w:cs="Times New Roman"/>
@@ -3999,6 +4545,7 @@
         </w:rPr>
         <w:t>off</w:t>
       </w:r>
+      <w:proofErr w:type="spellEnd"/>
       <w:r>
         <w:rPr>
           <w:rFonts w:ascii="Times New Roman" w:hAnsi="Times New Roman" w:cs="Times New Roman"/>
@@ -4023,6 +4570,7 @@
           <w:bCs/>
         </w:rPr>
       </w:pPr>
+      <w:proofErr w:type="spellStart"/>
       <w:r>
         <w:rPr>
           <w:rFonts w:ascii="Times New Roman" w:hAnsi="Times New Roman" w:cs="Times New Roman"/>
@@ -4031,6 +4579,7 @@
         </w:rPr>
         <w:t>upperstartkon</w:t>
       </w:r>
+      <w:proofErr w:type="spellEnd"/>
       <w:r>
         <w:rPr>
           <w:rFonts w:ascii="Times New Roman" w:hAnsi="Times New Roman" w:cs="Times New Roman"/>
@@ -4053,6 +4602,7 @@
         </w:rPr>
         <w:t xml:space="preserve"> </w:t>
       </w:r>
+      <w:proofErr w:type="spellStart"/>
       <w:r>
         <w:rPr>
           <w:rFonts w:ascii="Times New Roman" w:hAnsi="Times New Roman" w:cs="Times New Roman"/>
@@ -4068,6 +4618,7 @@
         </w:rPr>
         <w:t>off</w:t>
       </w:r>
+      <w:proofErr w:type="spellEnd"/>
       <w:r>
         <w:rPr>
           <w:rFonts w:ascii="Times New Roman" w:hAnsi="Times New Roman" w:cs="Times New Roman"/>
@@ -4085,6 +4636,7 @@
         <w:rPr>
           <w:rFonts w:ascii="Times New Roman" w:hAnsi="Times New Roman" w:cs="Times New Roman"/>
         </w:rPr>
+        <w:lastRenderedPageBreak/>
         <w:t xml:space="preserve">The </w:t>
       </w:r>
       <w:r>
@@ -4093,6 +4645,7 @@
         </w:rPr>
         <w:t xml:space="preserve">upper bounds for the </w:t>
       </w:r>
+      <w:proofErr w:type="spellStart"/>
       <w:r>
         <w:rPr>
           <w:rFonts w:ascii="Times New Roman" w:hAnsi="Times New Roman" w:cs="Times New Roman"/>
@@ -4108,12 +4661,14 @@
         </w:rPr>
         <w:t>on</w:t>
       </w:r>
+      <w:proofErr w:type="spellEnd"/>
       <w:r>
         <w:rPr>
           <w:rFonts w:ascii="Times New Roman" w:hAnsi="Times New Roman" w:cs="Times New Roman"/>
         </w:rPr>
         <w:t xml:space="preserve"> parameters that are fitted during MLE optimization. In this case the </w:t>
       </w:r>
+      <w:proofErr w:type="spellStart"/>
       <w:r>
         <w:rPr>
           <w:rFonts w:ascii="Times New Roman" w:hAnsi="Times New Roman" w:cs="Times New Roman"/>
@@ -4129,12 +4684,14 @@
         </w:rPr>
         <w:t>on</w:t>
       </w:r>
+      <w:proofErr w:type="spellEnd"/>
       <w:r>
         <w:rPr>
           <w:rFonts w:ascii="Times New Roman" w:hAnsi="Times New Roman" w:cs="Times New Roman"/>
         </w:rPr>
         <w:t xml:space="preserve"> is calculated with respect to </w:t>
       </w:r>
+      <w:proofErr w:type="spellStart"/>
       <w:r>
         <w:rPr>
           <w:rFonts w:ascii="Times New Roman" w:hAnsi="Times New Roman" w:cs="Times New Roman"/>
@@ -4150,12 +4707,14 @@
         </w:rPr>
         <w:t>off</w:t>
       </w:r>
+      <w:proofErr w:type="spellEnd"/>
       <w:r>
         <w:rPr>
           <w:rFonts w:ascii="Times New Roman" w:hAnsi="Times New Roman" w:cs="Times New Roman"/>
         </w:rPr>
         <w:t xml:space="preserve"> so this parameter represents </w:t>
       </w:r>
+      <w:proofErr w:type="spellStart"/>
       <w:r>
         <w:rPr>
           <w:rFonts w:ascii="Times New Roman" w:hAnsi="Times New Roman" w:cs="Times New Roman"/>
@@ -4171,11 +4730,19 @@
         </w:rPr>
         <w:t>on</w:t>
       </w:r>
-      <w:r>
-        <w:rPr>
-          <w:rFonts w:ascii="Times New Roman" w:hAnsi="Times New Roman" w:cs="Times New Roman"/>
-        </w:rPr>
-        <w:t xml:space="preserve"> = uppers</w:t>
+      <w:proofErr w:type="spellEnd"/>
+      <w:r>
+        <w:rPr>
+          <w:rFonts w:ascii="Times New Roman" w:hAnsi="Times New Roman" w:cs="Times New Roman"/>
+        </w:rPr>
+        <w:t xml:space="preserve"> = </w:t>
+      </w:r>
+      <w:proofErr w:type="spellStart"/>
+      <w:r>
+        <w:rPr>
+          <w:rFonts w:ascii="Times New Roman" w:hAnsi="Times New Roman" w:cs="Times New Roman"/>
+        </w:rPr>
+        <w:t>uppers</w:t>
       </w:r>
       <w:r>
         <w:rPr>
@@ -4187,8 +4754,16 @@
         <w:rPr>
           <w:rFonts w:ascii="Times New Roman" w:hAnsi="Times New Roman" w:cs="Times New Roman"/>
         </w:rPr>
-        <w:t xml:space="preserve">on* </w:t>
-      </w:r>
+        <w:t>on</w:t>
+      </w:r>
+      <w:proofErr w:type="spellEnd"/>
+      <w:r>
+        <w:rPr>
+          <w:rFonts w:ascii="Times New Roman" w:hAnsi="Times New Roman" w:cs="Times New Roman"/>
+        </w:rPr>
+        <w:t xml:space="preserve">* </w:t>
+      </w:r>
+      <w:proofErr w:type="spellStart"/>
       <w:r>
         <w:rPr>
           <w:rFonts w:ascii="Times New Roman" w:hAnsi="Times New Roman" w:cs="Times New Roman"/>
@@ -4204,6 +4779,7 @@
         </w:rPr>
         <w:t>off</w:t>
       </w:r>
+      <w:proofErr w:type="spellEnd"/>
       <w:r>
         <w:rPr>
           <w:rFonts w:ascii="Times New Roman" w:hAnsi="Times New Roman" w:cs="Times New Roman"/>
@@ -4232,6 +4808,179 @@
           <w:i/>
           <w:iCs/>
         </w:rPr>
+        <w:t>precision</w:t>
+      </w:r>
+      <w:r>
+        <w:rPr>
+          <w:rFonts w:ascii="Times New Roman" w:hAnsi="Times New Roman" w:cs="Times New Roman"/>
+        </w:rPr>
+        <w:t xml:space="preserve"> (Default = 2^16 points) </w:t>
+      </w:r>
+    </w:p>
+    <w:p>
+      <w:pPr>
+        <w:rPr>
+          <w:rFonts w:ascii="Times New Roman" w:hAnsi="Times New Roman" w:cs="Times New Roman"/>
+        </w:rPr>
+      </w:pPr>
+      <w:r>
+        <w:rPr>
+          <w:rFonts w:ascii="Times New Roman" w:hAnsi="Times New Roman" w:cs="Times New Roman"/>
+        </w:rPr>
+        <w:t xml:space="preserve">Number of points for which the distribution is directly calculated. The likelihood of other points are derived from these points via interpolation. This parameter will determine the runtime and memory usage of your algorithm with higher precision leading to longer runtime and more memory usage. The algorithm is more efficient (due to FFT convolution) if precision is a multiple of 2. </w:t>
+      </w:r>
+    </w:p>
+    <w:p>
+      <w:pPr>
+        <w:rPr>
+          <w:rFonts w:ascii="Times New Roman" w:hAnsi="Times New Roman" w:cs="Times New Roman"/>
+        </w:rPr>
+      </w:pPr>
+    </w:p>
+    <w:p>
+      <w:pPr>
+        <w:rPr>
+          <w:rFonts w:ascii="Times New Roman" w:hAnsi="Times New Roman" w:cs="Times New Roman"/>
+        </w:rPr>
+      </w:pPr>
+      <w:proofErr w:type="spellStart"/>
+      <w:r>
+        <w:rPr>
+          <w:rFonts w:ascii="Times New Roman" w:hAnsi="Times New Roman" w:cs="Times New Roman"/>
+          <w:i/>
+          <w:iCs/>
+        </w:rPr>
+        <w:t>n</w:t>
+      </w:r>
+      <w:r>
+        <w:rPr>
+          <w:rFonts w:ascii="Times New Roman" w:hAnsi="Times New Roman" w:cs="Times New Roman"/>
+          <w:i/>
+          <w:iCs/>
+        </w:rPr>
+        <w:t>ofit</w:t>
+      </w:r>
+      <w:proofErr w:type="spellEnd"/>
+      <w:r>
+        <w:rPr>
+          <w:rFonts w:ascii="Times New Roman" w:hAnsi="Times New Roman" w:cs="Times New Roman"/>
+        </w:rPr>
+        <w:t xml:space="preserve"> (</w:t>
+      </w:r>
+      <w:r>
+        <w:rPr>
+          <w:rFonts w:ascii="Times New Roman" w:hAnsi="Times New Roman" w:cs="Times New Roman"/>
+        </w:rPr>
+        <w:t>Default = false</w:t>
+      </w:r>
+      <w:r>
+        <w:rPr>
+          <w:rFonts w:ascii="Times New Roman" w:hAnsi="Times New Roman" w:cs="Times New Roman"/>
+        </w:rPr>
+        <w:t>)</w:t>
+      </w:r>
+    </w:p>
+    <w:p>
+      <w:pPr>
+        <w:rPr>
+          <w:rFonts w:ascii="Times New Roman" w:hAnsi="Times New Roman" w:cs="Times New Roman"/>
+        </w:rPr>
+      </w:pPr>
+      <w:r>
+        <w:rPr>
+          <w:rFonts w:ascii="Times New Roman" w:hAnsi="Times New Roman" w:cs="Times New Roman"/>
+        </w:rPr>
+        <w:t xml:space="preserve">If you do not want to fit the data/simulation but directly want to compare the data to the distribution made from the </w:t>
+      </w:r>
+      <w:proofErr w:type="spellStart"/>
+      <w:r>
+        <w:rPr>
+          <w:rFonts w:ascii="Times New Roman" w:hAnsi="Times New Roman" w:cs="Times New Roman"/>
+          <w:i/>
+          <w:iCs/>
+        </w:rPr>
+        <w:t>k</w:t>
+      </w:r>
+      <w:r>
+        <w:rPr>
+          <w:rFonts w:ascii="Times New Roman" w:hAnsi="Times New Roman" w:cs="Times New Roman"/>
+          <w:vertAlign w:val="subscript"/>
+        </w:rPr>
+        <w:t>off</w:t>
+      </w:r>
+      <w:proofErr w:type="spellEnd"/>
+      <w:r>
+        <w:rPr>
+          <w:rFonts w:ascii="Times New Roman" w:hAnsi="Times New Roman" w:cs="Times New Roman"/>
+        </w:rPr>
+        <w:t xml:space="preserve">, </w:t>
+      </w:r>
+      <w:proofErr w:type="spellStart"/>
+      <w:r>
+        <w:rPr>
+          <w:rFonts w:ascii="Times New Roman" w:hAnsi="Times New Roman" w:cs="Times New Roman"/>
+          <w:i/>
+          <w:iCs/>
+        </w:rPr>
+        <w:t>k</w:t>
+      </w:r>
+      <w:r>
+        <w:rPr>
+          <w:rFonts w:ascii="Times New Roman" w:hAnsi="Times New Roman" w:cs="Times New Roman"/>
+          <w:vertAlign w:val="subscript"/>
+        </w:rPr>
+        <w:t>on</w:t>
+      </w:r>
+      <w:proofErr w:type="spellEnd"/>
+      <w:r>
+        <w:rPr>
+          <w:rFonts w:ascii="Times New Roman" w:hAnsi="Times New Roman" w:cs="Times New Roman"/>
+        </w:rPr>
+        <w:t xml:space="preserve"> and </w:t>
+      </w:r>
+      <w:proofErr w:type="spellStart"/>
+      <w:r>
+        <w:rPr>
+          <w:rFonts w:ascii="Times New Roman" w:hAnsi="Times New Roman" w:cs="Times New Roman"/>
+          <w:i/>
+          <w:iCs/>
+        </w:rPr>
+        <w:t>D</w:t>
+      </w:r>
+      <w:r>
+        <w:rPr>
+          <w:rFonts w:ascii="Times New Roman" w:hAnsi="Times New Roman" w:cs="Times New Roman"/>
+          <w:vertAlign w:val="subscript"/>
+        </w:rPr>
+        <w:t>free</w:t>
+      </w:r>
+      <w:proofErr w:type="spellEnd"/>
+      <w:r>
+        <w:rPr>
+          <w:rFonts w:ascii="Times New Roman" w:hAnsi="Times New Roman" w:cs="Times New Roman"/>
+        </w:rPr>
+        <w:t xml:space="preserve"> parameters supplied in the input file select true. </w:t>
+      </w:r>
+    </w:p>
+    <w:p>
+      <w:pPr>
+        <w:rPr>
+          <w:rFonts w:ascii="Times New Roman" w:hAnsi="Times New Roman" w:cs="Times New Roman"/>
+        </w:rPr>
+      </w:pPr>
+    </w:p>
+    <w:p>
+      <w:pPr>
+        <w:rPr>
+          <w:rFonts w:ascii="Times New Roman" w:hAnsi="Times New Roman" w:cs="Times New Roman"/>
+        </w:rPr>
+      </w:pPr>
+      <w:r>
+        <w:rPr>
+          <w:rFonts w:ascii="Times New Roman" w:hAnsi="Times New Roman" w:cs="Times New Roman"/>
+          <w:i/>
+          <w:iCs/>
+        </w:rPr>
         <w:t>p</w:t>
       </w:r>
       <w:r>
@@ -4240,69 +4989,7 @@
           <w:i/>
           <w:iCs/>
         </w:rPr>
-        <w:t>recision</w:t>
-      </w:r>
-      <w:r>
-        <w:rPr>
-          <w:rFonts w:ascii="Times New Roman" w:hAnsi="Times New Roman" w:cs="Times New Roman"/>
-        </w:rPr>
-        <w:t xml:space="preserve"> (Default = 50.000 points) </w:t>
-      </w:r>
-    </w:p>
-    <w:p>
-      <w:pPr>
-        <w:rPr>
-          <w:rFonts w:ascii="Times New Roman" w:hAnsi="Times New Roman" w:cs="Times New Roman"/>
-        </w:rPr>
-      </w:pPr>
-      <w:r>
-        <w:rPr>
-          <w:rFonts w:ascii="Times New Roman" w:hAnsi="Times New Roman" w:cs="Times New Roman"/>
-        </w:rPr>
-        <w:lastRenderedPageBreak/>
-        <w:t xml:space="preserve">Number </w:t>
-      </w:r>
-      <w:r>
-        <w:rPr>
-          <w:rFonts w:ascii="Times New Roman" w:hAnsi="Times New Roman" w:cs="Times New Roman"/>
-        </w:rPr>
-        <w:t xml:space="preserve">of points for which the distribution is directly calculated. The likelihood of other points are derived from these points via interpolation. </w:t>
-      </w:r>
-      <w:r>
-        <w:rPr>
-          <w:rFonts w:ascii="Times New Roman" w:hAnsi="Times New Roman" w:cs="Times New Roman"/>
-        </w:rPr>
-        <w:t xml:space="preserve">This parameter will determine the runtime and memory usage of your algorithm with higher precision leading to longer runtime and more memory usage. The program warns the user in case the precision is deemed insufficient for the specific characteristics of the dataset. </w:t>
-      </w:r>
-    </w:p>
-    <w:p>
-      <w:pPr>
-        <w:rPr>
-          <w:rFonts w:ascii="Times New Roman" w:hAnsi="Times New Roman" w:cs="Times New Roman"/>
-        </w:rPr>
-      </w:pPr>
-    </w:p>
-    <w:p>
-      <w:pPr>
-        <w:rPr>
-          <w:rFonts w:ascii="Times New Roman" w:hAnsi="Times New Roman" w:cs="Times New Roman"/>
-        </w:rPr>
-      </w:pPr>
-      <w:r>
-        <w:rPr>
-          <w:rFonts w:ascii="Times New Roman" w:hAnsi="Times New Roman" w:cs="Times New Roman"/>
-          <w:i/>
-          <w:iCs/>
-        </w:rPr>
-        <w:t>n</w:t>
-      </w:r>
-      <w:r>
-        <w:rPr>
-          <w:rFonts w:ascii="Times New Roman" w:hAnsi="Times New Roman" w:cs="Times New Roman"/>
-          <w:i/>
-          <w:iCs/>
-        </w:rPr>
-        <w:t>ofit</w:t>
+        <w:t>lot</w:t>
       </w:r>
       <w:r>
         <w:rPr>
@@ -4314,7 +5001,80 @@
         <w:rPr>
           <w:rFonts w:ascii="Times New Roman" w:hAnsi="Times New Roman" w:cs="Times New Roman"/>
         </w:rPr>
-        <w:t>Default = false</w:t>
+        <w:t>Default = true)</w:t>
+      </w:r>
+    </w:p>
+    <w:p>
+      <w:pPr>
+        <w:rPr>
+          <w:rFonts w:ascii="Times New Roman" w:hAnsi="Times New Roman" w:cs="Times New Roman"/>
+        </w:rPr>
+      </w:pPr>
+      <w:r>
+        <w:rPr>
+          <w:rFonts w:ascii="Times New Roman" w:hAnsi="Times New Roman" w:cs="Times New Roman"/>
+        </w:rPr>
+        <w:t>If you do not want to output figures</w:t>
+      </w:r>
+      <w:r>
+        <w:rPr>
+          <w:rFonts w:ascii="Times New Roman" w:hAnsi="Times New Roman" w:cs="Times New Roman"/>
+        </w:rPr>
+        <w:t>,</w:t>
+      </w:r>
+      <w:r>
+        <w:rPr>
+          <w:rFonts w:ascii="Times New Roman" w:hAnsi="Times New Roman" w:cs="Times New Roman"/>
+        </w:rPr>
+        <w:t xml:space="preserve"> </w:t>
+      </w:r>
+      <w:r>
+        <w:rPr>
+          <w:rFonts w:ascii="Times New Roman" w:hAnsi="Times New Roman" w:cs="Times New Roman"/>
+        </w:rPr>
+        <w:t xml:space="preserve">set to false. </w:t>
+      </w:r>
+    </w:p>
+    <w:p>
+      <w:pPr>
+        <w:rPr>
+          <w:rFonts w:ascii="Times New Roman" w:hAnsi="Times New Roman" w:cs="Times New Roman"/>
+          <w:b/>
+          <w:bCs/>
+        </w:rPr>
+      </w:pPr>
+    </w:p>
+    <w:p>
+      <w:pPr>
+        <w:rPr>
+          <w:rFonts w:ascii="Times New Roman" w:hAnsi="Times New Roman" w:cs="Times New Roman"/>
+          <w:b/>
+          <w:bCs/>
+        </w:rPr>
+      </w:pPr>
+      <w:proofErr w:type="spellStart"/>
+      <w:r>
+        <w:rPr>
+          <w:rFonts w:ascii="Times New Roman" w:hAnsi="Times New Roman" w:cs="Times New Roman"/>
+          <w:i/>
+          <w:iCs/>
+        </w:rPr>
+        <w:t>KSStats</w:t>
+      </w:r>
+      <w:proofErr w:type="spellEnd"/>
+      <w:r>
+        <w:rPr>
+          <w:rFonts w:ascii="Times New Roman" w:hAnsi="Times New Roman" w:cs="Times New Roman"/>
+          <w:b/>
+          <w:bCs/>
+        </w:rPr>
+        <w:t xml:space="preserve"> (</w:t>
+      </w:r>
+      <w:r>
+        <w:rPr>
+          <w:rFonts w:ascii="Times New Roman" w:hAnsi="Times New Roman" w:cs="Times New Roman"/>
+        </w:rPr>
+        <w:t>Default = true</w:t>
       </w:r>
       <w:r>
         <w:rPr>
@@ -4333,104 +5093,71 @@
         <w:rPr>
           <w:rFonts w:ascii="Times New Roman" w:hAnsi="Times New Roman" w:cs="Times New Roman"/>
         </w:rPr>
-        <w:t xml:space="preserve">If you do not want to fit the data/simulation but directly want to compare the data to the distribution made from the </w:t>
-      </w:r>
-      <w:r>
-        <w:rPr>
-          <w:rFonts w:ascii="Times New Roman" w:hAnsi="Times New Roman" w:cs="Times New Roman"/>
-          <w:i/>
-          <w:iCs/>
-        </w:rPr>
-        <w:t>k</w:t>
-      </w:r>
-      <w:r>
-        <w:rPr>
-          <w:rFonts w:ascii="Times New Roman" w:hAnsi="Times New Roman" w:cs="Times New Roman"/>
-          <w:vertAlign w:val="subscript"/>
-        </w:rPr>
-        <w:t>off</w:t>
-      </w:r>
-      <w:r>
-        <w:rPr>
-          <w:rFonts w:ascii="Times New Roman" w:hAnsi="Times New Roman" w:cs="Times New Roman"/>
-        </w:rPr>
-        <w:t xml:space="preserve">, </w:t>
-      </w:r>
-      <w:r>
-        <w:rPr>
-          <w:rFonts w:ascii="Times New Roman" w:hAnsi="Times New Roman" w:cs="Times New Roman"/>
-          <w:i/>
-          <w:iCs/>
-        </w:rPr>
-        <w:t>k</w:t>
-      </w:r>
-      <w:r>
-        <w:rPr>
-          <w:rFonts w:ascii="Times New Roman" w:hAnsi="Times New Roman" w:cs="Times New Roman"/>
-          <w:vertAlign w:val="subscript"/>
-        </w:rPr>
-        <w:t>on</w:t>
-      </w:r>
-      <w:r>
-        <w:rPr>
-          <w:rFonts w:ascii="Times New Roman" w:hAnsi="Times New Roman" w:cs="Times New Roman"/>
-        </w:rPr>
-        <w:t xml:space="preserve"> and </w:t>
-      </w:r>
-      <w:r>
-        <w:rPr>
-          <w:rFonts w:ascii="Times New Roman" w:hAnsi="Times New Roman" w:cs="Times New Roman"/>
-          <w:i/>
-          <w:iCs/>
-        </w:rPr>
-        <w:t>D</w:t>
-      </w:r>
-      <w:r>
-        <w:rPr>
-          <w:rFonts w:ascii="Times New Roman" w:hAnsi="Times New Roman" w:cs="Times New Roman"/>
-          <w:vertAlign w:val="subscript"/>
-        </w:rPr>
-        <w:t>free</w:t>
-      </w:r>
-      <w:r>
-        <w:rPr>
-          <w:rFonts w:ascii="Times New Roman" w:hAnsi="Times New Roman" w:cs="Times New Roman"/>
-        </w:rPr>
-        <w:t xml:space="preserve"> parameters supplied in the input file select true. </w:t>
-      </w:r>
-    </w:p>
-    <w:p>
-      <w:pPr>
-        <w:rPr>
-          <w:rFonts w:ascii="Times New Roman" w:hAnsi="Times New Roman" w:cs="Times New Roman"/>
-        </w:rPr>
-      </w:pPr>
-    </w:p>
-    <w:p>
-      <w:pPr>
-        <w:rPr>
-          <w:rFonts w:ascii="Times New Roman" w:hAnsi="Times New Roman" w:cs="Times New Roman"/>
-        </w:rPr>
-      </w:pPr>
-      <w:r>
-        <w:rPr>
-          <w:rFonts w:ascii="Times New Roman" w:hAnsi="Times New Roman" w:cs="Times New Roman"/>
-          <w:i/>
-          <w:iCs/>
-        </w:rPr>
-        <w:t>p</w:t>
-      </w:r>
-      <w:r>
-        <w:rPr>
-          <w:rFonts w:ascii="Times New Roman" w:hAnsi="Times New Roman" w:cs="Times New Roman"/>
-          <w:i/>
-          <w:iCs/>
-        </w:rPr>
-        <w:t>lot</w:t>
-      </w:r>
-      <w:r>
-        <w:rPr>
-          <w:rFonts w:ascii="Times New Roman" w:hAnsi="Times New Roman" w:cs="Times New Roman"/>
+        <w:t xml:space="preserve">If you do not want to output </w:t>
+      </w:r>
+      <w:proofErr w:type="spellStart"/>
+      <w:r>
+        <w:rPr>
+          <w:rFonts w:ascii="Times New Roman" w:hAnsi="Times New Roman" w:cs="Times New Roman"/>
+        </w:rPr>
+        <w:t>KSStatistics</w:t>
+      </w:r>
+      <w:proofErr w:type="spellEnd"/>
+      <w:r>
+        <w:rPr>
+          <w:rFonts w:ascii="Times New Roman" w:hAnsi="Times New Roman" w:cs="Times New Roman"/>
+        </w:rPr>
+        <w:t xml:space="preserve"> of the fit</w:t>
+      </w:r>
+      <w:r>
+        <w:rPr>
+          <w:rFonts w:ascii="Times New Roman" w:hAnsi="Times New Roman" w:cs="Times New Roman"/>
+        </w:rPr>
+        <w:t>, set to</w:t>
+      </w:r>
+      <w:r>
+        <w:rPr>
+          <w:rFonts w:ascii="Times New Roman" w:hAnsi="Times New Roman" w:cs="Times New Roman"/>
+        </w:rPr>
+        <w:t xml:space="preserve"> </w:t>
+      </w:r>
+      <w:r>
+        <w:rPr>
+          <w:rFonts w:ascii="Times New Roman" w:hAnsi="Times New Roman" w:cs="Times New Roman"/>
+        </w:rPr>
+        <w:t xml:space="preserve">false. </w:t>
+      </w:r>
+    </w:p>
+    <w:p>
+      <w:pPr>
+        <w:rPr>
+          <w:rFonts w:ascii="Times New Roman" w:hAnsi="Times New Roman" w:cs="Times New Roman"/>
+        </w:rPr>
+      </w:pPr>
+    </w:p>
+    <w:p>
+      <w:pPr>
+        <w:rPr>
+          <w:rFonts w:ascii="Times New Roman" w:hAnsi="Times New Roman" w:cs="Times New Roman"/>
+          <w:b/>
+          <w:bCs/>
+        </w:rPr>
+      </w:pPr>
+      <w:proofErr w:type="spellStart"/>
+      <w:r>
+        <w:rPr>
+          <w:rFonts w:ascii="Times New Roman" w:hAnsi="Times New Roman" w:cs="Times New Roman"/>
+          <w:i/>
+          <w:iCs/>
+        </w:rPr>
+        <w:t>Integrationinterval</w:t>
+      </w:r>
+      <w:proofErr w:type="spellEnd"/>
+      <w:r>
+        <w:rPr>
+          <w:rFonts w:ascii="Times New Roman" w:hAnsi="Times New Roman" w:cs="Times New Roman"/>
+          <w:b/>
+          <w:bCs/>
         </w:rPr>
         <w:t xml:space="preserve"> (</w:t>
       </w:r>
@@ -4438,115 +5165,26 @@
         <w:rPr>
           <w:rFonts w:ascii="Times New Roman" w:hAnsi="Times New Roman" w:cs="Times New Roman"/>
         </w:rPr>
-        <w:t>Default = true)</w:t>
-      </w:r>
-    </w:p>
-    <w:p>
-      <w:pPr>
-        <w:rPr>
-          <w:rFonts w:ascii="Times New Roman" w:hAnsi="Times New Roman" w:cs="Times New Roman"/>
-        </w:rPr>
-      </w:pPr>
-      <w:r>
-        <w:rPr>
-          <w:rFonts w:ascii="Times New Roman" w:hAnsi="Times New Roman" w:cs="Times New Roman"/>
-        </w:rPr>
-        <w:t>If you do not want to output figures</w:t>
-      </w:r>
-      <w:r>
-        <w:rPr>
-          <w:rFonts w:ascii="Times New Roman" w:hAnsi="Times New Roman" w:cs="Times New Roman"/>
-        </w:rPr>
-        <w:t>,</w:t>
-      </w:r>
-      <w:r>
-        <w:rPr>
-          <w:rFonts w:ascii="Times New Roman" w:hAnsi="Times New Roman" w:cs="Times New Roman"/>
-        </w:rPr>
-        <w:t xml:space="preserve"> </w:t>
-      </w:r>
-      <w:r>
-        <w:rPr>
-          <w:rFonts w:ascii="Times New Roman" w:hAnsi="Times New Roman" w:cs="Times New Roman"/>
-        </w:rPr>
-        <w:t xml:space="preserve">set to false. </w:t>
-      </w:r>
-    </w:p>
-    <w:p>
-      <w:pPr>
-        <w:rPr>
-          <w:rFonts w:ascii="Times New Roman" w:hAnsi="Times New Roman" w:cs="Times New Roman"/>
-          <w:b/>
-          <w:bCs/>
-        </w:rPr>
-      </w:pPr>
-    </w:p>
-    <w:p>
-      <w:pPr>
-        <w:rPr>
-          <w:rFonts w:ascii="Times New Roman" w:hAnsi="Times New Roman" w:cs="Times New Roman"/>
-          <w:b/>
-          <w:bCs/>
-        </w:rPr>
-      </w:pPr>
-      <w:r>
-        <w:rPr>
-          <w:rFonts w:ascii="Times New Roman" w:hAnsi="Times New Roman" w:cs="Times New Roman"/>
-          <w:i/>
-          <w:iCs/>
-        </w:rPr>
-        <w:t>KSStats</w:t>
-      </w:r>
-      <w:r>
-        <w:rPr>
-          <w:rFonts w:ascii="Times New Roman" w:hAnsi="Times New Roman" w:cs="Times New Roman"/>
-          <w:b/>
-          <w:bCs/>
-        </w:rPr>
-        <w:t xml:space="preserve"> (</w:t>
-      </w:r>
-      <w:r>
-        <w:rPr>
-          <w:rFonts w:ascii="Times New Roman" w:hAnsi="Times New Roman" w:cs="Times New Roman"/>
-        </w:rPr>
-        <w:t>Default = true</w:t>
-      </w:r>
-      <w:r>
-        <w:rPr>
-          <w:rFonts w:ascii="Times New Roman" w:hAnsi="Times New Roman" w:cs="Times New Roman"/>
-        </w:rPr>
-        <w:t>)</w:t>
-      </w:r>
-    </w:p>
-    <w:p>
-      <w:pPr>
-        <w:rPr>
-          <w:rFonts w:ascii="Times New Roman" w:hAnsi="Times New Roman" w:cs="Times New Roman"/>
-        </w:rPr>
-      </w:pPr>
-      <w:r>
-        <w:rPr>
-          <w:rFonts w:ascii="Times New Roman" w:hAnsi="Times New Roman" w:cs="Times New Roman"/>
-        </w:rPr>
-        <w:t>If you do not want to output KSStatistics of the fit</w:t>
-      </w:r>
-      <w:r>
-        <w:rPr>
-          <w:rFonts w:ascii="Times New Roman" w:hAnsi="Times New Roman" w:cs="Times New Roman"/>
-        </w:rPr>
-        <w:t>, set to</w:t>
-      </w:r>
-      <w:r>
-        <w:rPr>
-          <w:rFonts w:ascii="Times New Roman" w:hAnsi="Times New Roman" w:cs="Times New Roman"/>
-        </w:rPr>
-        <w:t xml:space="preserve"> </w:t>
-      </w:r>
-      <w:r>
-        <w:rPr>
-          <w:rFonts w:ascii="Times New Roman" w:hAnsi="Times New Roman" w:cs="Times New Roman"/>
-        </w:rPr>
-        <w:t xml:space="preserve">false. </w:t>
+        <w:t xml:space="preserve">Default = </w:t>
+      </w:r>
+      <w:r>
+        <w:rPr>
+          <w:rFonts w:ascii="Times New Roman" w:hAnsi="Times New Roman" w:cs="Times New Roman"/>
+        </w:rPr>
+        <w:t>200)</w:t>
+      </w:r>
+    </w:p>
+    <w:p>
+      <w:pPr>
+        <w:rPr>
+          <w:rFonts w:ascii="Times New Roman" w:hAnsi="Times New Roman" w:cs="Times New Roman"/>
+        </w:rPr>
+      </w:pPr>
+      <w:r>
+        <w:rPr>
+          <w:rFonts w:ascii="Times New Roman" w:hAnsi="Times New Roman" w:cs="Times New Roman"/>
+        </w:rPr>
+        <w:t xml:space="preserve">Number of points calculated via integration of PDA statistics with the exponential decay function. Rest of points is calculated with interpolation and convolution. </w:t>
       </w:r>
     </w:p>
     <w:p>
@@ -4696,19 +5334,43 @@
         </w:rPr>
         <w:t xml:space="preserve">. In case </w:t>
       </w:r>
-      <w:r>
-        <w:rPr>
-          <w:rFonts w:ascii="Times New Roman" w:hAnsi="Times New Roman" w:cs="Times New Roman"/>
-          <w:i/>
-          <w:iCs/>
-        </w:rPr>
-        <w:t xml:space="preserve">nofit </w:t>
-      </w:r>
-      <w:r>
-        <w:rPr>
-          <w:rFonts w:ascii="Times New Roman" w:hAnsi="Times New Roman" w:cs="Times New Roman"/>
-        </w:rPr>
-        <w:t xml:space="preserve">is set to true, this parameter is also used directly to generate the predicted anaDDA distribution. </w:t>
+      <w:proofErr w:type="spellStart"/>
+      <w:r>
+        <w:rPr>
+          <w:rFonts w:ascii="Times New Roman" w:hAnsi="Times New Roman" w:cs="Times New Roman"/>
+          <w:i/>
+          <w:iCs/>
+        </w:rPr>
+        <w:t>nofit</w:t>
+      </w:r>
+      <w:proofErr w:type="spellEnd"/>
+      <w:r>
+        <w:rPr>
+          <w:rFonts w:ascii="Times New Roman" w:hAnsi="Times New Roman" w:cs="Times New Roman"/>
+          <w:i/>
+          <w:iCs/>
+        </w:rPr>
+        <w:t xml:space="preserve"> </w:t>
+      </w:r>
+      <w:r>
+        <w:rPr>
+          <w:rFonts w:ascii="Times New Roman" w:hAnsi="Times New Roman" w:cs="Times New Roman"/>
+        </w:rPr>
+        <w:t xml:space="preserve">is set to true, this parameter is also used directly to generate the predicted </w:t>
+      </w:r>
+      <w:proofErr w:type="spellStart"/>
+      <w:r>
+        <w:rPr>
+          <w:rFonts w:ascii="Times New Roman" w:hAnsi="Times New Roman" w:cs="Times New Roman"/>
+        </w:rPr>
+        <w:t>anaDDA</w:t>
+      </w:r>
+      <w:proofErr w:type="spellEnd"/>
+      <w:r>
+        <w:rPr>
+          <w:rFonts w:ascii="Times New Roman" w:hAnsi="Times New Roman" w:cs="Times New Roman"/>
+        </w:rPr>
+        <w:t xml:space="preserve"> distribution. </w:t>
       </w:r>
     </w:p>
     <w:p>
@@ -4847,26 +5509,50 @@
         </w:rPr>
         <w:t xml:space="preserve">In case </w:t>
       </w:r>
-      <w:r>
-        <w:rPr>
-          <w:rFonts w:ascii="Times New Roman" w:hAnsi="Times New Roman" w:cs="Times New Roman"/>
-          <w:i/>
-          <w:iCs/>
-        </w:rPr>
-        <w:t xml:space="preserve">nofit </w:t>
-      </w:r>
-      <w:r>
-        <w:rPr>
-          <w:rFonts w:ascii="Times New Roman" w:hAnsi="Times New Roman" w:cs="Times New Roman"/>
-        </w:rPr>
-        <w:t>is set to true, this parameter is also used directly to generate the predicted anaDDA distribution.</w:t>
-      </w:r>
-      <w:r>
-        <w:rPr>
-          <w:rFonts w:ascii="Times New Roman" w:hAnsi="Times New Roman" w:cs="Times New Roman"/>
+      <w:proofErr w:type="spellStart"/>
+      <w:r>
+        <w:rPr>
+          <w:rFonts w:ascii="Times New Roman" w:hAnsi="Times New Roman" w:cs="Times New Roman"/>
+          <w:i/>
+          <w:iCs/>
+        </w:rPr>
+        <w:t>nofit</w:t>
+      </w:r>
+      <w:proofErr w:type="spellEnd"/>
+      <w:r>
+        <w:rPr>
+          <w:rFonts w:ascii="Times New Roman" w:hAnsi="Times New Roman" w:cs="Times New Roman"/>
+          <w:i/>
+          <w:iCs/>
         </w:rPr>
         <w:t xml:space="preserve"> </w:t>
       </w:r>
+      <w:r>
+        <w:rPr>
+          <w:rFonts w:ascii="Times New Roman" w:hAnsi="Times New Roman" w:cs="Times New Roman"/>
+        </w:rPr>
+        <w:t xml:space="preserve">is set to true, this parameter is also used directly to generate the predicted </w:t>
+      </w:r>
+      <w:proofErr w:type="spellStart"/>
+      <w:r>
+        <w:rPr>
+          <w:rFonts w:ascii="Times New Roman" w:hAnsi="Times New Roman" w:cs="Times New Roman"/>
+        </w:rPr>
+        <w:t>anaDDA</w:t>
+      </w:r>
+      <w:proofErr w:type="spellEnd"/>
+      <w:r>
+        <w:rPr>
+          <w:rFonts w:ascii="Times New Roman" w:hAnsi="Times New Roman" w:cs="Times New Roman"/>
+        </w:rPr>
+        <w:t xml:space="preserve"> distribution.</w:t>
+      </w:r>
+      <w:r>
+        <w:rPr>
+          <w:rFonts w:ascii="Times New Roman" w:hAnsi="Times New Roman" w:cs="Times New Roman"/>
+        </w:rPr>
+        <w:t xml:space="preserve"> </w:t>
+      </w:r>
     </w:p>
     <w:p>
       <w:pPr>
@@ -4976,19 +5662,43 @@
         </w:rPr>
         <w:t xml:space="preserve">. In case </w:t>
       </w:r>
-      <w:r>
-        <w:rPr>
-          <w:rFonts w:ascii="Times New Roman" w:hAnsi="Times New Roman" w:cs="Times New Roman"/>
-          <w:i/>
-          <w:iCs/>
-        </w:rPr>
-        <w:t xml:space="preserve">nofit </w:t>
-      </w:r>
-      <w:r>
-        <w:rPr>
-          <w:rFonts w:ascii="Times New Roman" w:hAnsi="Times New Roman" w:cs="Times New Roman"/>
-        </w:rPr>
-        <w:t xml:space="preserve">is set to true, this parameter is also used directly to generate the predicted anaDDA distribution. </w:t>
+      <w:proofErr w:type="spellStart"/>
+      <w:r>
+        <w:rPr>
+          <w:rFonts w:ascii="Times New Roman" w:hAnsi="Times New Roman" w:cs="Times New Roman"/>
+          <w:i/>
+          <w:iCs/>
+        </w:rPr>
+        <w:t>nofit</w:t>
+      </w:r>
+      <w:proofErr w:type="spellEnd"/>
+      <w:r>
+        <w:rPr>
+          <w:rFonts w:ascii="Times New Roman" w:hAnsi="Times New Roman" w:cs="Times New Roman"/>
+          <w:i/>
+          <w:iCs/>
+        </w:rPr>
+        <w:t xml:space="preserve"> </w:t>
+      </w:r>
+      <w:r>
+        <w:rPr>
+          <w:rFonts w:ascii="Times New Roman" w:hAnsi="Times New Roman" w:cs="Times New Roman"/>
+        </w:rPr>
+        <w:t xml:space="preserve">is set to true, this parameter is also used directly to generate the predicted </w:t>
+      </w:r>
+      <w:proofErr w:type="spellStart"/>
+      <w:r>
+        <w:rPr>
+          <w:rFonts w:ascii="Times New Roman" w:hAnsi="Times New Roman" w:cs="Times New Roman"/>
+        </w:rPr>
+        <w:t>anaDDA</w:t>
+      </w:r>
+      <w:proofErr w:type="spellEnd"/>
+      <w:r>
+        <w:rPr>
+          <w:rFonts w:ascii="Times New Roman" w:hAnsi="Times New Roman" w:cs="Times New Roman"/>
+        </w:rPr>
+        <w:t xml:space="preserve"> distribution. </w:t>
       </w:r>
     </w:p>
     <w:p>
@@ -5113,40 +5823,65 @@
         </w:rPr>
         <w:t xml:space="preserve">In case </w:t>
       </w:r>
-      <w:r>
-        <w:rPr>
-          <w:rFonts w:ascii="Times New Roman" w:hAnsi="Times New Roman" w:cs="Times New Roman"/>
-          <w:i/>
-          <w:iCs/>
-        </w:rPr>
-        <w:t xml:space="preserve">nofit </w:t>
-      </w:r>
-      <w:r>
-        <w:rPr>
-          <w:rFonts w:ascii="Times New Roman" w:hAnsi="Times New Roman" w:cs="Times New Roman"/>
-        </w:rPr>
-        <w:t>is set to true, this parameter is also used directly to generate the predicted anaDDA distribution.</w:t>
-      </w:r>
-      <w:r>
-        <w:rPr>
-          <w:rFonts w:ascii="Times New Roman" w:hAnsi="Times New Roman" w:cs="Times New Roman"/>
+      <w:proofErr w:type="spellStart"/>
+      <w:r>
+        <w:rPr>
+          <w:rFonts w:ascii="Times New Roman" w:hAnsi="Times New Roman" w:cs="Times New Roman"/>
+          <w:i/>
+          <w:iCs/>
+        </w:rPr>
+        <w:t>nofit</w:t>
+      </w:r>
+      <w:proofErr w:type="spellEnd"/>
+      <w:r>
+        <w:rPr>
+          <w:rFonts w:ascii="Times New Roman" w:hAnsi="Times New Roman" w:cs="Times New Roman"/>
+          <w:i/>
+          <w:iCs/>
         </w:rPr>
         <w:t xml:space="preserve"> </w:t>
       </w:r>
-    </w:p>
-    <w:p>
-      <w:pPr>
-        <w:rPr>
-          <w:rFonts w:ascii="Times New Roman" w:hAnsi="Times New Roman" w:cs="Times New Roman"/>
-        </w:rPr>
-      </w:pPr>
-    </w:p>
-    <w:p>
-      <w:pPr>
-        <w:rPr>
-          <w:rFonts w:ascii="Times New Roman" w:hAnsi="Times New Roman" w:cs="Times New Roman"/>
-        </w:rPr>
-      </w:pPr>
+      <w:r>
+        <w:rPr>
+          <w:rFonts w:ascii="Times New Roman" w:hAnsi="Times New Roman" w:cs="Times New Roman"/>
+        </w:rPr>
+        <w:t xml:space="preserve">is set to true, this parameter is also used directly to generate the predicted </w:t>
+      </w:r>
+      <w:proofErr w:type="spellStart"/>
+      <w:r>
+        <w:rPr>
+          <w:rFonts w:ascii="Times New Roman" w:hAnsi="Times New Roman" w:cs="Times New Roman"/>
+        </w:rPr>
+        <w:t>anaDDA</w:t>
+      </w:r>
+      <w:proofErr w:type="spellEnd"/>
+      <w:r>
+        <w:rPr>
+          <w:rFonts w:ascii="Times New Roman" w:hAnsi="Times New Roman" w:cs="Times New Roman"/>
+        </w:rPr>
+        <w:t xml:space="preserve"> distribution.</w:t>
+      </w:r>
+      <w:r>
+        <w:rPr>
+          <w:rFonts w:ascii="Times New Roman" w:hAnsi="Times New Roman" w:cs="Times New Roman"/>
+        </w:rPr>
+        <w:t xml:space="preserve"> </w:t>
+      </w:r>
+    </w:p>
+    <w:p>
+      <w:pPr>
+        <w:rPr>
+          <w:rFonts w:ascii="Times New Roman" w:hAnsi="Times New Roman" w:cs="Times New Roman"/>
+        </w:rPr>
+      </w:pPr>
+    </w:p>
+    <w:p>
+      <w:pPr>
+        <w:rPr>
+          <w:rFonts w:ascii="Times New Roman" w:hAnsi="Times New Roman" w:cs="Times New Roman"/>
+        </w:rPr>
+      </w:pPr>
+      <w:proofErr w:type="spellStart"/>
       <w:r>
         <w:rPr>
           <w:rFonts w:ascii="Times New Roman" w:hAnsi="Times New Roman" w:cs="Times New Roman"/>
@@ -5163,6 +5898,7 @@
         </w:rPr>
         <w:t>free</w:t>
       </w:r>
+      <w:proofErr w:type="spellEnd"/>
       <w:r>
         <w:rPr>
           <w:rFonts w:ascii="Times New Roman" w:hAnsi="Times New Roman" w:cs="Times New Roman"/>
@@ -5213,26 +5949,50 @@
         </w:rPr>
         <w:t xml:space="preserve">The free diffusion coefficient of each simulated species. In case </w:t>
       </w:r>
-      <w:r>
-        <w:rPr>
-          <w:rFonts w:ascii="Times New Roman" w:hAnsi="Times New Roman" w:cs="Times New Roman"/>
-          <w:i/>
-          <w:iCs/>
-        </w:rPr>
-        <w:t xml:space="preserve">nofit </w:t>
-      </w:r>
-      <w:r>
-        <w:rPr>
-          <w:rFonts w:ascii="Times New Roman" w:hAnsi="Times New Roman" w:cs="Times New Roman"/>
-        </w:rPr>
-        <w:t>is set to true, this parameter is also used directly to generate the predicted anaDDA distribution.</w:t>
-      </w:r>
-      <w:r>
-        <w:rPr>
-          <w:rFonts w:ascii="Times New Roman" w:hAnsi="Times New Roman" w:cs="Times New Roman"/>
+      <w:proofErr w:type="spellStart"/>
+      <w:r>
+        <w:rPr>
+          <w:rFonts w:ascii="Times New Roman" w:hAnsi="Times New Roman" w:cs="Times New Roman"/>
+          <w:i/>
+          <w:iCs/>
+        </w:rPr>
+        <w:t>nofit</w:t>
+      </w:r>
+      <w:proofErr w:type="spellEnd"/>
+      <w:r>
+        <w:rPr>
+          <w:rFonts w:ascii="Times New Roman" w:hAnsi="Times New Roman" w:cs="Times New Roman"/>
+          <w:i/>
+          <w:iCs/>
         </w:rPr>
         <w:t xml:space="preserve"> </w:t>
       </w:r>
+      <w:r>
+        <w:rPr>
+          <w:rFonts w:ascii="Times New Roman" w:hAnsi="Times New Roman" w:cs="Times New Roman"/>
+        </w:rPr>
+        <w:t xml:space="preserve">is set to true, this parameter is also used directly to generate the predicted </w:t>
+      </w:r>
+      <w:proofErr w:type="spellStart"/>
+      <w:r>
+        <w:rPr>
+          <w:rFonts w:ascii="Times New Roman" w:hAnsi="Times New Roman" w:cs="Times New Roman"/>
+        </w:rPr>
+        <w:t>anaDDA</w:t>
+      </w:r>
+      <w:proofErr w:type="spellEnd"/>
+      <w:r>
+        <w:rPr>
+          <w:rFonts w:ascii="Times New Roman" w:hAnsi="Times New Roman" w:cs="Times New Roman"/>
+        </w:rPr>
+        <w:t xml:space="preserve"> distribution.</w:t>
+      </w:r>
+      <w:r>
+        <w:rPr>
+          <w:rFonts w:ascii="Times New Roman" w:hAnsi="Times New Roman" w:cs="Times New Roman"/>
+        </w:rPr>
+        <w:t xml:space="preserve"> </w:t>
+      </w:r>
     </w:p>
     <w:p>
       <w:pPr>
@@ -5380,36 +6140,61 @@
         </w:rPr>
         <w:t xml:space="preserve">Fraction of each simulated species. In case </w:t>
       </w:r>
-      <w:r>
-        <w:rPr>
-          <w:rFonts w:ascii="Times New Roman" w:hAnsi="Times New Roman" w:cs="Times New Roman"/>
-          <w:i/>
-          <w:iCs/>
-        </w:rPr>
-        <w:t xml:space="preserve">nofit </w:t>
-      </w:r>
-      <w:r>
-        <w:rPr>
-          <w:rFonts w:ascii="Times New Roman" w:hAnsi="Times New Roman" w:cs="Times New Roman"/>
-        </w:rPr>
-        <w:t xml:space="preserve">is set to true, this parameter is also used directly to generate the predicted anaDDA distribution. </w:t>
-      </w:r>
-    </w:p>
-    <w:p>
-      <w:pPr>
-        <w:rPr>
-          <w:rFonts w:ascii="Times New Roman" w:hAnsi="Times New Roman" w:cs="Times New Roman"/>
-          <w:i/>
-          <w:iCs/>
-        </w:rPr>
-      </w:pPr>
-    </w:p>
-    <w:p>
-      <w:pPr>
-        <w:rPr>
-          <w:rFonts w:ascii="Times New Roman" w:hAnsi="Times New Roman" w:cs="Times New Roman"/>
-        </w:rPr>
-      </w:pPr>
+      <w:proofErr w:type="spellStart"/>
+      <w:r>
+        <w:rPr>
+          <w:rFonts w:ascii="Times New Roman" w:hAnsi="Times New Roman" w:cs="Times New Roman"/>
+          <w:i/>
+          <w:iCs/>
+        </w:rPr>
+        <w:t>nofit</w:t>
+      </w:r>
+      <w:proofErr w:type="spellEnd"/>
+      <w:r>
+        <w:rPr>
+          <w:rFonts w:ascii="Times New Roman" w:hAnsi="Times New Roman" w:cs="Times New Roman"/>
+          <w:i/>
+          <w:iCs/>
+        </w:rPr>
+        <w:t xml:space="preserve"> </w:t>
+      </w:r>
+      <w:r>
+        <w:rPr>
+          <w:rFonts w:ascii="Times New Roman" w:hAnsi="Times New Roman" w:cs="Times New Roman"/>
+        </w:rPr>
+        <w:t xml:space="preserve">is set to true, this parameter is also used directly to generate the predicted </w:t>
+      </w:r>
+      <w:proofErr w:type="spellStart"/>
+      <w:r>
+        <w:rPr>
+          <w:rFonts w:ascii="Times New Roman" w:hAnsi="Times New Roman" w:cs="Times New Roman"/>
+        </w:rPr>
+        <w:t>anaDDA</w:t>
+      </w:r>
+      <w:proofErr w:type="spellEnd"/>
+      <w:r>
+        <w:rPr>
+          <w:rFonts w:ascii="Times New Roman" w:hAnsi="Times New Roman" w:cs="Times New Roman"/>
+        </w:rPr>
+        <w:t xml:space="preserve"> distribution. </w:t>
+      </w:r>
+    </w:p>
+    <w:p>
+      <w:pPr>
+        <w:rPr>
+          <w:rFonts w:ascii="Times New Roman" w:hAnsi="Times New Roman" w:cs="Times New Roman"/>
+          <w:i/>
+          <w:iCs/>
+        </w:rPr>
+      </w:pPr>
+    </w:p>
+    <w:p>
+      <w:pPr>
+        <w:rPr>
+          <w:rFonts w:ascii="Times New Roman" w:hAnsi="Times New Roman" w:cs="Times New Roman"/>
+        </w:rPr>
+      </w:pPr>
+      <w:proofErr w:type="spellStart"/>
       <w:r>
         <w:rPr>
           <w:rFonts w:ascii="Times New Roman" w:hAnsi="Times New Roman" w:cs="Times New Roman"/>
@@ -5418,6 +6203,7 @@
         </w:rPr>
         <w:t>Nparticles</w:t>
       </w:r>
+      <w:proofErr w:type="spellEnd"/>
       <w:r>
         <w:rPr>
           <w:rFonts w:ascii="Times New Roman" w:hAnsi="Times New Roman" w:cs="Times New Roman"/>
@@ -5476,20 +6262,21 @@
     </w:p>
     <w:p>
       <w:pPr>
-        <w:pStyle w:val="Lijstalinea"/>
-        <w:rPr>
-          <w:rFonts w:ascii="Times New Roman" w:hAnsi="Times New Roman" w:cs="Times New Roman"/>
-        </w:rPr>
-      </w:pPr>
-    </w:p>
-    <w:p>
-      <w:pPr>
-        <w:rPr>
-          <w:rFonts w:ascii="Times New Roman" w:hAnsi="Times New Roman" w:cs="Times New Roman"/>
-          <w:b/>
-          <w:bCs/>
-        </w:rPr>
-      </w:pPr>
+        <w:pStyle w:val="ListParagraph"/>
+        <w:rPr>
+          <w:rFonts w:ascii="Times New Roman" w:hAnsi="Times New Roman" w:cs="Times New Roman"/>
+        </w:rPr>
+      </w:pPr>
+    </w:p>
+    <w:p>
+      <w:pPr>
+        <w:rPr>
+          <w:rFonts w:ascii="Times New Roman" w:hAnsi="Times New Roman" w:cs="Times New Roman"/>
+          <w:b/>
+          <w:bCs/>
+        </w:rPr>
+      </w:pPr>
+      <w:proofErr w:type="spellStart"/>
       <w:r>
         <w:rPr>
           <w:rFonts w:ascii="Times New Roman" w:hAnsi="Times New Roman" w:cs="Times New Roman"/>
@@ -5498,6 +6285,7 @@
         </w:rPr>
         <w:t>distributionNparticles</w:t>
       </w:r>
+      <w:proofErr w:type="spellEnd"/>
       <w:r>
         <w:rPr>
           <w:rFonts w:ascii="Times New Roman" w:hAnsi="Times New Roman" w:cs="Times New Roman"/>
@@ -5573,6 +6361,7 @@
         </w:rPr>
         <w:t xml:space="preserve">of large tracks. To capture this in simulation you can set the </w:t>
       </w:r>
+      <w:proofErr w:type="spellStart"/>
       <w:r>
         <w:rPr>
           <w:rFonts w:ascii="Times New Roman" w:hAnsi="Times New Roman" w:cs="Times New Roman"/>
@@ -5581,6 +6370,7 @@
         </w:rPr>
         <w:t>distributionNparticles</w:t>
       </w:r>
+      <w:proofErr w:type="spellEnd"/>
       <w:r>
         <w:rPr>
           <w:rFonts w:ascii="Times New Roman" w:hAnsi="Times New Roman" w:cs="Times New Roman"/>
@@ -5602,20 +6392,21 @@
     </w:p>
     <w:p>
       <w:pPr>
-        <w:pStyle w:val="Lijstalinea"/>
-        <w:rPr>
-          <w:rFonts w:ascii="Times New Roman" w:hAnsi="Times New Roman" w:cs="Times New Roman"/>
-        </w:rPr>
-      </w:pPr>
-    </w:p>
-    <w:p>
-      <w:pPr>
-        <w:rPr>
-          <w:rFonts w:ascii="Times New Roman" w:hAnsi="Times New Roman" w:cs="Times New Roman"/>
-          <w:b/>
-          <w:bCs/>
-        </w:rPr>
-      </w:pPr>
+        <w:pStyle w:val="ListParagraph"/>
+        <w:rPr>
+          <w:rFonts w:ascii="Times New Roman" w:hAnsi="Times New Roman" w:cs="Times New Roman"/>
+        </w:rPr>
+      </w:pPr>
+    </w:p>
+    <w:p>
+      <w:pPr>
+        <w:rPr>
+          <w:rFonts w:ascii="Times New Roman" w:hAnsi="Times New Roman" w:cs="Times New Roman"/>
+          <w:b/>
+          <w:bCs/>
+        </w:rPr>
+      </w:pPr>
+      <w:proofErr w:type="spellStart"/>
       <w:r>
         <w:rPr>
           <w:rFonts w:ascii="Times New Roman" w:hAnsi="Times New Roman" w:cs="Times New Roman"/>
@@ -5632,6 +6423,7 @@
         </w:rPr>
         <w:t>rametime</w:t>
       </w:r>
+      <w:proofErr w:type="spellEnd"/>
       <w:r>
         <w:rPr>
           <w:rFonts w:ascii="Times New Roman" w:hAnsi="Times New Roman" w:cs="Times New Roman"/>
@@ -5663,7 +6455,22 @@
         <w:rPr>
           <w:rFonts w:ascii="Times New Roman" w:hAnsi="Times New Roman" w:cs="Times New Roman"/>
         </w:rPr>
-        <w:t xml:space="preserve">The frametime </w:t>
+        <w:lastRenderedPageBreak/>
+        <w:t xml:space="preserve">The </w:t>
+      </w:r>
+      <w:proofErr w:type="spellStart"/>
+      <w:r>
+        <w:rPr>
+          <w:rFonts w:ascii="Times New Roman" w:hAnsi="Times New Roman" w:cs="Times New Roman"/>
+        </w:rPr>
+        <w:t>frametime</w:t>
+      </w:r>
+      <w:proofErr w:type="spellEnd"/>
+      <w:r>
+        <w:rPr>
+          <w:rFonts w:ascii="Times New Roman" w:hAnsi="Times New Roman" w:cs="Times New Roman"/>
+        </w:rPr>
+        <w:t xml:space="preserve"> </w:t>
       </w:r>
       <w:r>
         <w:rPr>
@@ -5698,20 +6505,21 @@
     </w:p>
     <w:p>
       <w:pPr>
-        <w:pStyle w:val="Lijstalinea"/>
-        <w:rPr>
-          <w:rFonts w:ascii="Times New Roman" w:hAnsi="Times New Roman" w:cs="Times New Roman"/>
-        </w:rPr>
-      </w:pPr>
-    </w:p>
-    <w:p>
-      <w:pPr>
-        <w:rPr>
-          <w:rFonts w:ascii="Times New Roman" w:hAnsi="Times New Roman" w:cs="Times New Roman"/>
-          <w:b/>
-          <w:bCs/>
-        </w:rPr>
-      </w:pPr>
+        <w:pStyle w:val="ListParagraph"/>
+        <w:rPr>
+          <w:rFonts w:ascii="Times New Roman" w:hAnsi="Times New Roman" w:cs="Times New Roman"/>
+        </w:rPr>
+      </w:pPr>
+    </w:p>
+    <w:p>
+      <w:pPr>
+        <w:rPr>
+          <w:rFonts w:ascii="Times New Roman" w:hAnsi="Times New Roman" w:cs="Times New Roman"/>
+          <w:b/>
+          <w:bCs/>
+        </w:rPr>
+      </w:pPr>
+      <w:proofErr w:type="spellStart"/>
       <w:r>
         <w:rPr>
           <w:rFonts w:ascii="Times New Roman" w:hAnsi="Times New Roman" w:cs="Times New Roman"/>
@@ -5720,6 +6528,7 @@
         </w:rPr>
         <w:t>framerange</w:t>
       </w:r>
+      <w:proofErr w:type="spellEnd"/>
       <w:r>
         <w:rPr>
           <w:rFonts w:ascii="Times New Roman" w:hAnsi="Times New Roman" w:cs="Times New Roman"/>
@@ -5763,25 +6572,40 @@
         <w:rPr>
           <w:rFonts w:ascii="Times New Roman" w:hAnsi="Times New Roman" w:cs="Times New Roman"/>
         </w:rPr>
-        <w:t xml:space="preserve"> and subsequently fit with anaDDA. </w:t>
-      </w:r>
-    </w:p>
-    <w:p>
-      <w:pPr>
-        <w:pStyle w:val="Lijstalinea"/>
-        <w:rPr>
-          <w:rFonts w:ascii="Times New Roman" w:hAnsi="Times New Roman" w:cs="Times New Roman"/>
-        </w:rPr>
-      </w:pPr>
-    </w:p>
-    <w:p>
-      <w:pPr>
-        <w:rPr>
-          <w:rFonts w:ascii="Times New Roman" w:hAnsi="Times New Roman" w:cs="Times New Roman"/>
-          <w:b/>
-          <w:bCs/>
-        </w:rPr>
-      </w:pPr>
+        <w:t xml:space="preserve"> and subsequently fit with </w:t>
+      </w:r>
+      <w:proofErr w:type="spellStart"/>
+      <w:r>
+        <w:rPr>
+          <w:rFonts w:ascii="Times New Roman" w:hAnsi="Times New Roman" w:cs="Times New Roman"/>
+        </w:rPr>
+        <w:t>anaDDA</w:t>
+      </w:r>
+      <w:proofErr w:type="spellEnd"/>
+      <w:r>
+        <w:rPr>
+          <w:rFonts w:ascii="Times New Roman" w:hAnsi="Times New Roman" w:cs="Times New Roman"/>
+        </w:rPr>
+        <w:t xml:space="preserve">. </w:t>
+      </w:r>
+    </w:p>
+    <w:p>
+      <w:pPr>
+        <w:pStyle w:val="ListParagraph"/>
+        <w:rPr>
+          <w:rFonts w:ascii="Times New Roman" w:hAnsi="Times New Roman" w:cs="Times New Roman"/>
+        </w:rPr>
+      </w:pPr>
+    </w:p>
+    <w:p>
+      <w:pPr>
+        <w:rPr>
+          <w:rFonts w:ascii="Times New Roman" w:hAnsi="Times New Roman" w:cs="Times New Roman"/>
+          <w:b/>
+          <w:bCs/>
+        </w:rPr>
+      </w:pPr>
+      <w:proofErr w:type="spellStart"/>
       <w:r>
         <w:rPr>
           <w:rFonts w:ascii="Times New Roman" w:hAnsi="Times New Roman" w:cs="Times New Roman"/>
@@ -5798,6 +6622,7 @@
         </w:rPr>
         <w:t>teptime</w:t>
       </w:r>
+      <w:proofErr w:type="spellEnd"/>
       <w:r>
         <w:rPr>
           <w:rFonts w:ascii="Times New Roman" w:hAnsi="Times New Roman" w:cs="Times New Roman"/>
@@ -5853,8 +6678,16 @@
         <w:rPr>
           <w:rFonts w:ascii="Times New Roman" w:hAnsi="Times New Roman" w:cs="Times New Roman"/>
         </w:rPr>
-        <w:t>duration of the steptime</w:t>
-      </w:r>
+        <w:t xml:space="preserve">duration of the </w:t>
+      </w:r>
+      <w:proofErr w:type="spellStart"/>
+      <w:r>
+        <w:rPr>
+          <w:rFonts w:ascii="Times New Roman" w:hAnsi="Times New Roman" w:cs="Times New Roman"/>
+        </w:rPr>
+        <w:t>steptime</w:t>
+      </w:r>
+      <w:proofErr w:type="spellEnd"/>
       <w:r>
         <w:rPr>
           <w:rFonts w:ascii="Times New Roman" w:hAnsi="Times New Roman" w:cs="Times New Roman"/>
@@ -5876,20 +6709,21 @@
     </w:p>
     <w:p>
       <w:pPr>
-        <w:pStyle w:val="Lijstalinea"/>
-        <w:rPr>
-          <w:rFonts w:ascii="Times New Roman" w:hAnsi="Times New Roman" w:cs="Times New Roman"/>
-        </w:rPr>
-      </w:pPr>
-    </w:p>
-    <w:p>
-      <w:pPr>
-        <w:rPr>
-          <w:rFonts w:ascii="Times New Roman" w:hAnsi="Times New Roman" w:cs="Times New Roman"/>
-          <w:b/>
-          <w:bCs/>
-        </w:rPr>
-      </w:pPr>
+        <w:pStyle w:val="ListParagraph"/>
+        <w:rPr>
+          <w:rFonts w:ascii="Times New Roman" w:hAnsi="Times New Roman" w:cs="Times New Roman"/>
+        </w:rPr>
+      </w:pPr>
+    </w:p>
+    <w:p>
+      <w:pPr>
+        <w:rPr>
+          <w:rFonts w:ascii="Times New Roman" w:hAnsi="Times New Roman" w:cs="Times New Roman"/>
+          <w:b/>
+          <w:bCs/>
+        </w:rPr>
+      </w:pPr>
+      <w:proofErr w:type="spellStart"/>
       <w:r>
         <w:rPr>
           <w:rFonts w:ascii="Times New Roman" w:hAnsi="Times New Roman" w:cs="Times New Roman"/>
@@ -5906,6 +6740,7 @@
         </w:rPr>
         <w:t>rametimerange</w:t>
       </w:r>
+      <w:proofErr w:type="spellEnd"/>
       <w:r>
         <w:rPr>
           <w:rFonts w:ascii="Times New Roman" w:hAnsi="Times New Roman" w:cs="Times New Roman"/>
@@ -5969,6 +6804,7 @@
         </w:rPr>
         <w:t xml:space="preserve">. </w:t>
       </w:r>
+      <w:proofErr w:type="spellStart"/>
       <w:r>
         <w:rPr>
           <w:rFonts w:ascii="Times New Roman" w:hAnsi="Times New Roman" w:cs="Times New Roman"/>
@@ -5977,6 +6813,7 @@
         </w:rPr>
         <w:t>frametimerange</w:t>
       </w:r>
+      <w:proofErr w:type="spellEnd"/>
       <w:r>
         <w:rPr>
           <w:rFonts w:ascii="Times New Roman" w:hAnsi="Times New Roman" w:cs="Times New Roman"/>
@@ -6072,6 +6909,7 @@
           <w:rFonts w:ascii="Times New Roman" w:hAnsi="Times New Roman" w:cs="Times New Roman"/>
         </w:rPr>
       </w:pPr>
+      <w:proofErr w:type="spellStart"/>
       <w:r>
         <w:rPr>
           <w:rFonts w:ascii="Times New Roman" w:hAnsi="Times New Roman" w:cs="Times New Roman"/>
@@ -6080,6 +6918,7 @@
         </w:rPr>
         <w:t>fovsize</w:t>
       </w:r>
+      <w:proofErr w:type="spellEnd"/>
       <w:r>
         <w:rPr>
           <w:rFonts w:ascii="Times New Roman" w:hAnsi="Times New Roman" w:cs="Times New Roman"/>
@@ -6158,7 +6997,47 @@
           <w:sz w:val="24"/>
           <w:szCs w:val="28"/>
         </w:rPr>
-        <w:t>The user can also run their own simulations with the included simulation scripts in the package and subsequently test anaDDA given certain kinetic parameters. The desired input parameters can be changed in the Generateinputfile script before it is run (e.g. input.koff1_A = 50 s</w:t>
+        <w:t xml:space="preserve">The user can also run their own simulations with the included simulation scripts in the package and subsequently test </w:t>
+      </w:r>
+      <w:proofErr w:type="spellStart"/>
+      <w:r>
+        <w:rPr>
+          <w:rFonts w:ascii="Times New Roman" w:hAnsi="Times New Roman" w:cs="Times New Roman"/>
+          <w:bCs/>
+          <w:sz w:val="24"/>
+          <w:szCs w:val="28"/>
+        </w:rPr>
+        <w:t>anaDDA</w:t>
+      </w:r>
+      <w:proofErr w:type="spellEnd"/>
+      <w:r>
+        <w:rPr>
+          <w:rFonts w:ascii="Times New Roman" w:hAnsi="Times New Roman" w:cs="Times New Roman"/>
+          <w:bCs/>
+          <w:sz w:val="24"/>
+          <w:szCs w:val="28"/>
+        </w:rPr>
+        <w:t xml:space="preserve"> given certain kinetic parameters. The desired input parameters can be changed in the </w:t>
+      </w:r>
+      <w:proofErr w:type="spellStart"/>
+      <w:r>
+        <w:rPr>
+          <w:rFonts w:ascii="Times New Roman" w:hAnsi="Times New Roman" w:cs="Times New Roman"/>
+          <w:bCs/>
+          <w:sz w:val="24"/>
+          <w:szCs w:val="28"/>
+        </w:rPr>
+        <w:t>Generateinputfile</w:t>
+      </w:r>
+      <w:proofErr w:type="spellEnd"/>
+      <w:r>
+        <w:rPr>
+          <w:rFonts w:ascii="Times New Roman" w:hAnsi="Times New Roman" w:cs="Times New Roman"/>
+          <w:bCs/>
+          <w:sz w:val="24"/>
+          <w:szCs w:val="28"/>
+        </w:rPr>
+        <w:t xml:space="preserve"> script before it is run (e.g. input.koff1_A = 50 s</w:t>
       </w:r>
       <w:r>
         <w:rPr>
@@ -6196,18 +7075,19 @@
           <w:sz w:val="24"/>
           <w:szCs w:val="28"/>
         </w:rPr>
-        <w:t xml:space="preserve">) for any of the parameters described above. Then generate this input file by running ‘input = Generateinputfile’. For a single simulation the user can subsequently run ‘Comparesimulationwiththeory(input)’ which will start a simulation. </w:t>
-      </w:r>
-    </w:p>
-    <w:p>
-      <w:pPr>
+        <w:t xml:space="preserve">) for any of the parameters described above. Then generate this input file by running ‘input = </w:t>
+      </w:r>
+      <w:proofErr w:type="spellStart"/>
+      <w:r>
         <w:rPr>
           <w:rFonts w:ascii="Times New Roman" w:hAnsi="Times New Roman" w:cs="Times New Roman"/>
           <w:bCs/>
           <w:sz w:val="24"/>
           <w:szCs w:val="28"/>
         </w:rPr>
-      </w:pPr>
+        <w:t>Generateinputfile</w:t>
+      </w:r>
+      <w:proofErr w:type="spellEnd"/>
       <w:r>
         <w:rPr>
           <w:rFonts w:ascii="Times New Roman" w:hAnsi="Times New Roman" w:cs="Times New Roman"/>
@@ -6215,8 +7095,9 @@
           <w:sz w:val="24"/>
           <w:szCs w:val="28"/>
         </w:rPr>
-        <w:t>Alternatively, for a range of kinetic parameters the user can open Varyparameterssimulationcomparison and adjust the values at the top of the script</w:t>
-      </w:r>
+        <w:t>’. For a single simulation the user can subsequently run ‘</w:t>
+      </w:r>
+      <w:proofErr w:type="spellStart"/>
       <w:r>
         <w:rPr>
           <w:rFonts w:ascii="Times New Roman" w:hAnsi="Times New Roman" w:cs="Times New Roman"/>
@@ -6224,7 +7105,105 @@
           <w:sz w:val="24"/>
           <w:szCs w:val="28"/>
         </w:rPr>
-        <w:t>. The range of parameters is subsequently simulated and tested with anaDDA by running ‘Varyparameterssimulationcomparison(input)’.</w:t>
+        <w:t>Comparesimulationwiththeory</w:t>
+      </w:r>
+      <w:proofErr w:type="spellEnd"/>
+      <w:r>
+        <w:rPr>
+          <w:rFonts w:ascii="Times New Roman" w:hAnsi="Times New Roman" w:cs="Times New Roman"/>
+          <w:bCs/>
+          <w:sz w:val="24"/>
+          <w:szCs w:val="28"/>
+        </w:rPr>
+        <w:t xml:space="preserve">(input)’ which will start a simulation. </w:t>
+      </w:r>
+    </w:p>
+    <w:p>
+      <w:pPr>
+        <w:rPr>
+          <w:rFonts w:ascii="Times New Roman" w:hAnsi="Times New Roman" w:cs="Times New Roman"/>
+          <w:bCs/>
+          <w:sz w:val="24"/>
+          <w:szCs w:val="28"/>
+        </w:rPr>
+      </w:pPr>
+      <w:r>
+        <w:rPr>
+          <w:rFonts w:ascii="Times New Roman" w:hAnsi="Times New Roman" w:cs="Times New Roman"/>
+          <w:bCs/>
+          <w:sz w:val="24"/>
+          <w:szCs w:val="28"/>
+        </w:rPr>
+        <w:t xml:space="preserve">Alternatively, for a range of kinetic parameters the user can open </w:t>
+      </w:r>
+      <w:proofErr w:type="spellStart"/>
+      <w:r>
+        <w:rPr>
+          <w:rFonts w:ascii="Times New Roman" w:hAnsi="Times New Roman" w:cs="Times New Roman"/>
+          <w:bCs/>
+          <w:sz w:val="24"/>
+          <w:szCs w:val="28"/>
+        </w:rPr>
+        <w:t>Varyparameterssimulationcomparison</w:t>
+      </w:r>
+      <w:proofErr w:type="spellEnd"/>
+      <w:r>
+        <w:rPr>
+          <w:rFonts w:ascii="Times New Roman" w:hAnsi="Times New Roman" w:cs="Times New Roman"/>
+          <w:bCs/>
+          <w:sz w:val="24"/>
+          <w:szCs w:val="28"/>
+        </w:rPr>
+        <w:t xml:space="preserve"> and adjust the values at the top of the script</w:t>
+      </w:r>
+      <w:r>
+        <w:rPr>
+          <w:rFonts w:ascii="Times New Roman" w:hAnsi="Times New Roman" w:cs="Times New Roman"/>
+          <w:bCs/>
+          <w:sz w:val="24"/>
+          <w:szCs w:val="28"/>
+        </w:rPr>
+        <w:t xml:space="preserve">. The range of parameters is subsequently simulated and tested with </w:t>
+      </w:r>
+      <w:proofErr w:type="spellStart"/>
+      <w:r>
+        <w:rPr>
+          <w:rFonts w:ascii="Times New Roman" w:hAnsi="Times New Roman" w:cs="Times New Roman"/>
+          <w:bCs/>
+          <w:sz w:val="24"/>
+          <w:szCs w:val="28"/>
+        </w:rPr>
+        <w:t>anaDDA</w:t>
+      </w:r>
+      <w:proofErr w:type="spellEnd"/>
+      <w:r>
+        <w:rPr>
+          <w:rFonts w:ascii="Times New Roman" w:hAnsi="Times New Roman" w:cs="Times New Roman"/>
+          <w:bCs/>
+          <w:sz w:val="24"/>
+          <w:szCs w:val="28"/>
+        </w:rPr>
+        <w:t xml:space="preserve"> by running ‘</w:t>
+      </w:r>
+      <w:proofErr w:type="spellStart"/>
+      <w:r>
+        <w:rPr>
+          <w:rFonts w:ascii="Times New Roman" w:hAnsi="Times New Roman" w:cs="Times New Roman"/>
+          <w:bCs/>
+          <w:sz w:val="24"/>
+          <w:szCs w:val="28"/>
+        </w:rPr>
+        <w:t>Varyparameterssimulationcomparison</w:t>
+      </w:r>
+      <w:proofErr w:type="spellEnd"/>
+      <w:r>
+        <w:rPr>
+          <w:rFonts w:ascii="Times New Roman" w:hAnsi="Times New Roman" w:cs="Times New Roman"/>
+          <w:bCs/>
+          <w:sz w:val="24"/>
+          <w:szCs w:val="28"/>
+        </w:rPr>
+        <w:t>(input)’.</w:t>
       </w:r>
     </w:p>
     <w:p>
@@ -6895,7 +7874,7 @@
     <w:lsdException w:name="Table Web 2" w:semiHidden="1" w:unhideWhenUsed="1"/>
     <w:lsdException w:name="Table Web 3" w:semiHidden="1" w:unhideWhenUsed="1"/>
     <w:lsdException w:name="Balloon Text" w:semiHidden="1" w:unhideWhenUsed="1"/>
-    <w:lsdException w:name="Table Grid" w:semiHidden="1" w:uiPriority="39" w:unhideWhenUsed="1"/>
+    <w:lsdException w:name="Table Grid" w:uiPriority="39"/>
     <w:lsdException w:name="Table Theme" w:semiHidden="1" w:unhideWhenUsed="1"/>
     <w:lsdException w:name="Placeholder Text" w:semiHidden="1"/>
     <w:lsdException w:name="No Spacing" w:uiPriority="1" w:qFormat="1"/>
@@ -7118,17 +8097,17 @@
     <w:lsdException w:name="Unresolved Mention" w:semiHidden="1" w:unhideWhenUsed="1"/>
     <w:lsdException w:name="Smart Link" w:semiHidden="1" w:unhideWhenUsed="1"/>
   </w:latentStyles>
-  <w:style w:type="paragraph" w:default="1" w:styleId="Standaard">
+  <w:style w:type="paragraph" w:default="1" w:styleId="Normal">
     <w:name w:val="Normal"/>
     <w:qFormat/>
   </w:style>
-  <w:style w:type="character" w:default="1" w:styleId="Standaardalinea-lettertype">
+  <w:style w:type="character" w:default="1" w:styleId="DefaultParagraphFont">
     <w:name w:val="Default Paragraph Font"/>
     <w:uiPriority w:val="1"/>
     <w:semiHidden/>
     <w:unhideWhenUsed/>
   </w:style>
-  <w:style w:type="table" w:default="1" w:styleId="Standaardtabel">
+  <w:style w:type="table" w:default="1" w:styleId="TableNormal">
     <w:name w:val="Normal Table"/>
     <w:uiPriority w:val="99"/>
     <w:semiHidden/>
@@ -7143,15 +8122,15 @@
       </w:tblCellMar>
     </w:tblPr>
   </w:style>
-  <w:style w:type="numbering" w:default="1" w:styleId="Geenlijst">
+  <w:style w:type="numbering" w:default="1" w:styleId="NoList">
     <w:name w:val="No List"/>
     <w:uiPriority w:val="99"/>
     <w:semiHidden/>
     <w:unhideWhenUsed/>
   </w:style>
-  <w:style w:type="paragraph" w:styleId="Lijstalinea">
+  <w:style w:type="paragraph" w:styleId="ListParagraph">
     <w:name w:val="List Paragraph"/>
-    <w:basedOn w:val="Standaard"/>
+    <w:basedOn w:val="Normal"/>
     <w:uiPriority w:val="34"/>
     <w:qFormat/>
     <w:rsid w:val="00CC7850"/>
@@ -7160,10 +8139,10 @@
       <w:contextualSpacing/>
     </w:pPr>
   </w:style>
-  <w:style w:type="paragraph" w:styleId="Ballontekst">
+  <w:style w:type="paragraph" w:styleId="BalloonText">
     <w:name w:val="Balloon Text"/>
-    <w:basedOn w:val="Standaard"/>
-    <w:link w:val="BallontekstChar"/>
+    <w:basedOn w:val="Normal"/>
+    <w:link w:val="BalloonTextChar"/>
     <w:uiPriority w:val="99"/>
     <w:semiHidden/>
     <w:unhideWhenUsed/>
@@ -7177,10 +8156,10 @@
       <w:szCs w:val="18"/>
     </w:rPr>
   </w:style>
-  <w:style w:type="character" w:customStyle="1" w:styleId="BallontekstChar">
-    <w:name w:val="Ballontekst Char"/>
-    <w:basedOn w:val="Standaardalinea-lettertype"/>
-    <w:link w:val="Ballontekst"/>
+  <w:style w:type="character" w:customStyle="1" w:styleId="BalloonTextChar">
+    <w:name w:val="Balloon Text Char"/>
+    <w:basedOn w:val="DefaultParagraphFont"/>
+    <w:link w:val="BalloonText"/>
     <w:uiPriority w:val="99"/>
     <w:semiHidden/>
     <w:rsid w:val="006C1D54"/>
@@ -7190,9 +8169,9 @@
       <w:szCs w:val="18"/>
     </w:rPr>
   </w:style>
-  <w:style w:type="character" w:styleId="Verwijzingopmerking">
+  <w:style w:type="character" w:styleId="CommentReference">
     <w:name w:val="annotation reference"/>
-    <w:basedOn w:val="Standaardalinea-lettertype"/>
+    <w:basedOn w:val="DefaultParagraphFont"/>
     <w:uiPriority w:val="99"/>
     <w:semiHidden/>
     <w:unhideWhenUsed/>
@@ -7202,10 +8181,10 @@
       <w:szCs w:val="16"/>
     </w:rPr>
   </w:style>
-  <w:style w:type="paragraph" w:styleId="Tekstopmerking">
+  <w:style w:type="paragraph" w:styleId="CommentText">
     <w:name w:val="annotation text"/>
-    <w:basedOn w:val="Standaard"/>
-    <w:link w:val="TekstopmerkingChar"/>
+    <w:basedOn w:val="Normal"/>
+    <w:link w:val="CommentTextChar"/>
     <w:uiPriority w:val="99"/>
     <w:semiHidden/>
     <w:unhideWhenUsed/>
@@ -7218,10 +8197,10 @@
       <w:szCs w:val="20"/>
     </w:rPr>
   </w:style>
-  <w:style w:type="character" w:customStyle="1" w:styleId="TekstopmerkingChar">
-    <w:name w:val="Tekst opmerking Char"/>
-    <w:basedOn w:val="Standaardalinea-lettertype"/>
-    <w:link w:val="Tekstopmerking"/>
+  <w:style w:type="character" w:customStyle="1" w:styleId="CommentTextChar">
+    <w:name w:val="Comment Text Char"/>
+    <w:basedOn w:val="DefaultParagraphFont"/>
+    <w:link w:val="CommentText"/>
     <w:uiPriority w:val="99"/>
     <w:semiHidden/>
     <w:rsid w:val="00AE5042"/>
@@ -7230,11 +8209,11 @@
       <w:szCs w:val="20"/>
     </w:rPr>
   </w:style>
-  <w:style w:type="paragraph" w:styleId="Onderwerpvanopmerking">
+  <w:style w:type="paragraph" w:styleId="CommentSubject">
     <w:name w:val="annotation subject"/>
-    <w:basedOn w:val="Tekstopmerking"/>
-    <w:next w:val="Tekstopmerking"/>
-    <w:link w:val="OnderwerpvanopmerkingChar"/>
+    <w:basedOn w:val="CommentText"/>
+    <w:next w:val="CommentText"/>
+    <w:link w:val="CommentSubjectChar"/>
     <w:uiPriority w:val="99"/>
     <w:semiHidden/>
     <w:unhideWhenUsed/>
@@ -7244,10 +8223,10 @@
       <w:bCs/>
     </w:rPr>
   </w:style>
-  <w:style w:type="character" w:customStyle="1" w:styleId="OnderwerpvanopmerkingChar">
-    <w:name w:val="Onderwerp van opmerking Char"/>
-    <w:basedOn w:val="TekstopmerkingChar"/>
-    <w:link w:val="Onderwerpvanopmerking"/>
+  <w:style w:type="character" w:customStyle="1" w:styleId="CommentSubjectChar">
+    <w:name w:val="Comment Subject Char"/>
+    <w:basedOn w:val="CommentTextChar"/>
+    <w:link w:val="CommentSubject"/>
     <w:uiPriority w:val="99"/>
     <w:semiHidden/>
     <w:rsid w:val="00AE5042"/>
@@ -7258,7 +8237,7 @@
       <w:szCs w:val="20"/>
     </w:rPr>
   </w:style>
-  <w:style w:type="paragraph" w:styleId="Revisie">
+  <w:style w:type="paragraph" w:styleId="Revision">
     <w:name w:val="Revision"/>
     <w:hidden/>
     <w:uiPriority w:val="99"/>

</xml_diff>